<commit_message>
Day 5 assignments done
</commit_message>
<xml_diff>
--- a/Day-5/Day 5 - Assignment 2.docx
+++ b/Day-5/Day 5 - Assignment 2.docx
@@ -1,9 +1,10 @@
 
 <file path=word/document.xml><?xml version="1.0" encoding="utf-8"?>
-<w:document xmlns:wpc="http://schemas.microsoft.com/office/word/2010/wordprocessingCanvas" xmlns:cx="http://schemas.microsoft.com/office/drawing/2014/chartex" xmlns:cx1="http://schemas.microsoft.com/office/drawing/2015/9/8/chartex" xmlns:cx2="http://schemas.microsoft.com/office/drawing/2015/10/21/chartex" xmlns:cx3="http://schemas.microsoft.com/office/drawing/2016/5/9/chartex" xmlns:cx4="http://schemas.microsoft.com/office/drawing/2016/5/10/chartex" xmlns:cx5="http://schemas.microsoft.com/office/drawing/2016/5/11/chartex" xmlns:cx6="http://schemas.microsoft.com/office/drawing/2016/5/12/chartex" xmlns:cx7="http://schemas.microsoft.com/office/drawing/2016/5/13/chartex" xmlns:cx8="http://schemas.microsoft.com/office/drawing/2016/5/14/chartex" xmlns:mc="http://schemas.openxmlformats.org/markup-compatibility/2006" xmlns:aink="http://schemas.microsoft.com/office/drawing/2016/ink" xmlns:am3d="http://schemas.microsoft.com/office/drawing/2017/model3d" xmlns:o="urn:schemas-microsoft-com:office:office" xmlns:oel="http://schemas.microsoft.com/office/2019/extlst" xmlns:r="http://schemas.openxmlformats.org/officeDocument/2006/relationships" xmlns:m="http://schemas.openxmlformats.org/officeDocument/2006/math" xmlns:v="urn:schemas-microsoft-com:vml" xmlns:wp14="http://schemas.microsoft.com/office/word/2010/wordprocessingDrawing" xmlns:wp="http://schemas.openxmlformats.org/drawingml/2006/wordprocessingDrawing" xmlns:w10="urn:schemas-microsoft-com:office:word" xmlns:w="http://schemas.openxmlformats.org/wordprocessingml/2006/main" xmlns:w14="http://schemas.microsoft.com/office/word/2010/wordml" xmlns:w15="http://schemas.microsoft.com/office/word/2012/wordml" xmlns:w16cex="http://schemas.microsoft.com/office/word/2018/wordml/cex" xmlns:w16cid="http://schemas.microsoft.com/office/word/2016/wordml/cid" xmlns:w16="http://schemas.microsoft.com/office/word/2018/wordml" xmlns:w16du="http://schemas.microsoft.com/office/word/2023/wordml/word16du" xmlns:w16sdtdh="http://schemas.microsoft.com/office/word/2020/wordml/sdtdatahash" xmlns:w16sdtfl="http://schemas.microsoft.com/office/word/2024/wordml/sdtformatlock" xmlns:w16se="http://schemas.microsoft.com/office/word/2015/wordml/symex" xmlns:wpg="http://schemas.microsoft.com/office/word/2010/wordprocessingGroup" xmlns:wpi="http://schemas.microsoft.com/office/word/2010/wordprocessingInk" xmlns:wne="http://schemas.microsoft.com/office/word/2006/wordml" xmlns:wps="http://schemas.microsoft.com/office/word/2010/wordprocessingShape" mc:Ignorable="w14 w15 w16se w16cid w16 w16cex w16sdtdh w16sdtfl w16du wp14">
+<w:document xmlns:o="urn:schemas-microsoft-com:office:office" xmlns:r="http://schemas.openxmlformats.org/officeDocument/2006/relationships" xmlns:v="urn:schemas-microsoft-com:vml" xmlns:w="http://schemas.openxmlformats.org/wordprocessingml/2006/main" xmlns:w10="urn:schemas-microsoft-com:office:word" xmlns:wp="http://schemas.openxmlformats.org/drawingml/2006/wordprocessingDrawing" xmlns:pic="http://schemas.openxmlformats.org/drawingml/2006/picture" xmlns:wps="http://schemas.microsoft.com/office/word/2010/wordprocessingShape" xmlns:wpg="http://schemas.microsoft.com/office/word/2010/wordprocessingGroup" xmlns:mc="http://schemas.openxmlformats.org/markup-compatibility/2006" xmlns:wp14="http://schemas.microsoft.com/office/word/2010/wordprocessingDrawing" xmlns:w14="http://schemas.microsoft.com/office/word/2010/wordml" xmlns:w15="http://schemas.microsoft.com/office/word/2012/wordml" mc:Ignorable="w14 wp14 w15">
   <w:body>
     <w:p>
       <w:pPr>
+        <w:pStyle w:val="Normal"/>
         <w:rPr>
           <w:b/>
           <w:sz w:val="32"/>
@@ -15,52 +16,17 @@
           <w:sz w:val="32"/>
         </w:rPr>
         <w:t>Day 5 Assignment 2</w:t>
-      </w:r>
-      <w:r>
-        <w:rPr>
-          <w:b/>
-          <w:sz w:val="32"/>
-        </w:rPr>
         <w:tab/>
-      </w:r>
-      <w:r>
-        <w:rPr>
-          <w:b/>
-          <w:sz w:val="32"/>
-        </w:rPr>
         <w:tab/>
-      </w:r>
-      <w:r>
-        <w:rPr>
-          <w:b/>
-          <w:sz w:val="32"/>
-        </w:rPr>
         <w:tab/>
-      </w:r>
-      <w:r>
-        <w:rPr>
-          <w:b/>
-          <w:sz w:val="32"/>
-        </w:rPr>
         <w:tab/>
-      </w:r>
-      <w:r>
-        <w:rPr>
-          <w:b/>
-          <w:sz w:val="32"/>
-        </w:rPr>
         <w:tab/>
-      </w:r>
-      <w:r>
-        <w:rPr>
-          <w:b/>
-          <w:sz w:val="32"/>
-        </w:rPr>
         <w:tab/>
       </w:r>
     </w:p>
     <w:p>
       <w:pPr>
+        <w:pStyle w:val="Normal"/>
         <w:rPr>
           <w:b/>
           <w:sz w:val="32"/>
@@ -76,6 +42,7 @@
     </w:p>
     <w:p>
       <w:pPr>
+        <w:pStyle w:val="Normal"/>
         <w:rPr>
           <w:b/>
           <w:sz w:val="32"/>
@@ -86,23 +53,26 @@
           <w:b/>
           <w:sz w:val="32"/>
         </w:rPr>
-        <w:t>Email: Mriganka.patra@co</w:t>
-      </w:r>
-      <w:r>
-        <w:rPr>
-          <w:b/>
-          <w:sz w:val="32"/>
-        </w:rPr>
-        <w:t>gnizant.com</w:t>
-      </w:r>
-    </w:p>
-    <w:p/>
-    <w:p>
-      <w:r>
-        <w:t>Task 1:</w:t>
-      </w:r>
-      <w:r>
-        <w:t xml:space="preserve"> </w:t>
+        <w:t>Email: Mriganka.patra@cognizant.com</w:t>
+      </w:r>
+    </w:p>
+    <w:p>
+      <w:pPr>
+        <w:pStyle w:val="Normal"/>
+        <w:rPr/>
+      </w:pPr>
+      <w:r>
+        <w:rPr/>
+      </w:r>
+    </w:p>
+    <w:p>
+      <w:pPr>
+        <w:pStyle w:val="Normal"/>
+        <w:rPr/>
+      </w:pPr>
+      <w:r>
+        <w:rPr/>
+        <w:t xml:space="preserve">Task 1: </w:t>
       </w:r>
       <w:r>
         <w:rPr>
@@ -112,118 +82,131 @@
         <w:t>Choose a business-critical feature from a complex system</w:t>
       </w:r>
       <w:r>
+        <w:rPr/>
         <w:t xml:space="preserve"> (e.g., Online Banking - Funds Transfer between Accounts).</w:t>
       </w:r>
     </w:p>
     <w:p>
       <w:pPr>
+        <w:pStyle w:val="Normal"/>
         <w:numPr>
           <w:ilvl w:val="0"/>
           <w:numId w:val="2"/>
         </w:numPr>
-      </w:pPr>
-      <w:r>
+        <w:rPr/>
+      </w:pPr>
+      <w:r>
+        <w:rPr/>
         <w:t>Include user login, beneficiary management, transaction initiation, confirmation, and notifications.</w:t>
       </w:r>
     </w:p>
     <w:p>
-      <w:r>
+      <w:pPr>
+        <w:pStyle w:val="Normal"/>
+        <w:rPr/>
+      </w:pPr>
+      <w:r>
+        <w:rPr/>
         <w:t>Process Flow Diagram:</w:t>
       </w:r>
     </w:p>
     <w:p>
-      <w:r>
-        <w:t xml:space="preserve">A[Login] --&gt; </w:t>
-      </w:r>
-      <w:proofErr w:type="gramStart"/>
-      <w:r>
-        <w:t>B{</w:t>
-      </w:r>
-      <w:proofErr w:type="gramEnd"/>
-      <w:r>
-        <w:t>Is Login Successful?};</w:t>
-      </w:r>
-    </w:p>
-    <w:p>
-      <w:r>
-        <w:t>B</w:t>
-      </w:r>
-      <w:r>
-        <w:t xml:space="preserve"> -- Yes --&gt; </w:t>
-      </w:r>
-      <w:proofErr w:type="gramStart"/>
-      <w:r>
-        <w:t>C[</w:t>
-      </w:r>
-      <w:proofErr w:type="gramEnd"/>
-      <w:r>
-        <w:t>Add Beneficiary];</w:t>
-      </w:r>
-    </w:p>
-    <w:p>
-      <w:r>
+      <w:pPr>
+        <w:pStyle w:val="Normal"/>
+        <w:rPr/>
+      </w:pPr>
+      <w:r>
+        <w:rPr/>
+        <w:t>A[Login] --&gt; B{Is Login Successful?};</w:t>
+      </w:r>
+    </w:p>
+    <w:p>
+      <w:pPr>
+        <w:pStyle w:val="Normal"/>
+        <w:rPr/>
+      </w:pPr>
+      <w:r>
+        <w:rPr/>
+        <w:t>B -- Yes --&gt; C[Add Beneficiary];</w:t>
+      </w:r>
+    </w:p>
+    <w:p>
+      <w:pPr>
+        <w:pStyle w:val="Normal"/>
+        <w:rPr/>
+      </w:pPr>
+      <w:r>
+        <w:rPr/>
         <w:t>B -- No --&gt; A;</w:t>
       </w:r>
     </w:p>
     <w:p>
-      <w:r>
-        <w:t xml:space="preserve">C --&gt; </w:t>
-      </w:r>
-      <w:proofErr w:type="gramStart"/>
-      <w:r>
-        <w:t>D[</w:t>
-      </w:r>
-      <w:proofErr w:type="gramEnd"/>
-      <w:r>
-        <w:t>Initiate Transfer];</w:t>
-      </w:r>
-    </w:p>
-    <w:p>
-      <w:r>
-        <w:t xml:space="preserve">D --&gt; </w:t>
-      </w:r>
-      <w:proofErr w:type="gramStart"/>
-      <w:r>
-        <w:t>E[</w:t>
-      </w:r>
-      <w:proofErr w:type="gramEnd"/>
-      <w:r>
-        <w:t>Confirm OTP];</w:t>
-      </w:r>
-    </w:p>
-    <w:p>
-      <w:r>
-        <w:t xml:space="preserve">E -- OTP Valid --&gt; </w:t>
-      </w:r>
-      <w:proofErr w:type="gramStart"/>
-      <w:r>
-        <w:t>F[</w:t>
-      </w:r>
-      <w:proofErr w:type="gramEnd"/>
-      <w:r>
-        <w:t>Noti</w:t>
-      </w:r>
-      <w:r>
-        <w:t>fication: Transfer Successful];</w:t>
-      </w:r>
-    </w:p>
-    <w:p>
-      <w:r>
+      <w:pPr>
+        <w:pStyle w:val="Normal"/>
+        <w:rPr/>
+      </w:pPr>
+      <w:r>
+        <w:rPr/>
+        <w:t>C --&gt; D[Initiate Transfer];</w:t>
+      </w:r>
+    </w:p>
+    <w:p>
+      <w:pPr>
+        <w:pStyle w:val="Normal"/>
+        <w:rPr/>
+      </w:pPr>
+      <w:r>
+        <w:rPr/>
+        <w:t>D --&gt; E[Confirm OTP];</w:t>
+      </w:r>
+    </w:p>
+    <w:p>
+      <w:pPr>
+        <w:pStyle w:val="Normal"/>
+        <w:rPr/>
+      </w:pPr>
+      <w:r>
+        <w:rPr/>
+        <w:t>E -- OTP Valid --&gt; F[Notification: Transfer Successful];</w:t>
+      </w:r>
+    </w:p>
+    <w:p>
+      <w:pPr>
+        <w:pStyle w:val="Normal"/>
+        <w:rPr/>
+      </w:pPr>
+      <w:r>
+        <w:rPr/>
         <w:t>E -- OTP Invalid --&gt; D;</w:t>
       </w:r>
     </w:p>
     <w:p>
-      <w:r>
+      <w:pPr>
+        <w:pStyle w:val="Normal"/>
+        <w:rPr/>
+      </w:pPr>
+      <w:r>
+        <w:rPr/>
         <w:t>F --&gt; G[End];</w:t>
       </w:r>
     </w:p>
-    <w:p/>
-    <w:p>
-      <w:r>
-        <w:t>Task 2:</w:t>
-      </w:r>
-      <w:r>
-        <w:t xml:space="preserve"> </w:t>
+    <w:p>
+      <w:pPr>
+        <w:pStyle w:val="Normal"/>
+        <w:rPr/>
+      </w:pPr>
+      <w:r>
+        <w:rPr/>
+      </w:r>
+    </w:p>
+    <w:p>
+      <w:pPr>
+        <w:pStyle w:val="Normal"/>
+        <w:rPr/>
+      </w:pPr>
+      <w:r>
+        <w:rPr/>
+        <w:t xml:space="preserve">Task 2: </w:t>
       </w:r>
       <w:r>
         <w:rPr>
@@ -233,19 +216,22 @@
         <w:t>Define at least 8 high-impact test scenarios</w:t>
       </w:r>
       <w:r>
+        <w:rPr/>
         <w:t xml:space="preserve"> including positive, negative, and edge cases.</w:t>
       </w:r>
     </w:p>
     <w:p>
-      <w:r>
-        <w:rPr>
-          <w:noProof/>
-        </w:rPr>
+      <w:pPr>
+        <w:pStyle w:val="Normal"/>
+        <w:rPr/>
+      </w:pPr>
+      <w:r>
+        <w:rPr/>
         <w:drawing>
-          <wp:inline distT="0" distB="0" distL="0" distR="0" wp14:anchorId="6BBA4FBF" wp14:editId="65923584">
+          <wp:inline distT="0" distB="0" distL="0" distR="0">
             <wp:extent cx="5731510" cy="3222625"/>
-            <wp:effectExtent l="0" t="0" r="2540" b="0"/>
-            <wp:docPr id="1" name="Picture 1"/>
+            <wp:effectExtent l="0" t="0" r="0" b="0"/>
+            <wp:docPr id="1" name="Picture 1" descr=""/>
             <wp:cNvGraphicFramePr>
               <a:graphicFrameLocks xmlns:a="http://schemas.openxmlformats.org/drawingml/2006/main" noChangeAspect="1"/>
             </wp:cNvGraphicFramePr>
@@ -253,8 +239,300 @@
               <a:graphicData uri="http://schemas.openxmlformats.org/drawingml/2006/picture">
                 <pic:pic xmlns:pic="http://schemas.openxmlformats.org/drawingml/2006/picture">
                   <pic:nvPicPr>
-                    <pic:cNvPr id="1" name=""/>
-                    <pic:cNvPicPr/>
+                    <pic:cNvPr id="1" name="Picture 1" descr=""/>
+                    <pic:cNvPicPr>
+                      <a:picLocks noChangeAspect="1" noChangeArrowheads="1"/>
+                    </pic:cNvPicPr>
+                  </pic:nvPicPr>
+                  <pic:blipFill>
+                    <a:blip r:embed="rId2"/>
+                    <a:stretch>
+                      <a:fillRect/>
+                    </a:stretch>
+                  </pic:blipFill>
+                  <pic:spPr bwMode="auto">
+                    <a:xfrm>
+                      <a:off x="0" y="0"/>
+                      <a:ext cx="5731510" cy="3222625"/>
+                    </a:xfrm>
+                    <a:prstGeom prst="rect">
+                      <a:avLst/>
+                    </a:prstGeom>
+                    <a:noFill/>
+                  </pic:spPr>
+                </pic:pic>
+              </a:graphicData>
+            </a:graphic>
+          </wp:inline>
+        </w:drawing>
+      </w:r>
+    </w:p>
+    <w:p>
+      <w:pPr>
+        <w:pStyle w:val="Normal"/>
+        <w:rPr/>
+      </w:pPr>
+      <w:r>
+        <w:rPr/>
+      </w:r>
+    </w:p>
+    <w:p>
+      <w:pPr>
+        <w:pStyle w:val="Normal"/>
+        <w:rPr/>
+      </w:pPr>
+      <w:r>
+        <w:rPr/>
+      </w:r>
+    </w:p>
+    <w:p>
+      <w:pPr>
+        <w:pStyle w:val="Normal"/>
+        <w:rPr/>
+      </w:pPr>
+      <w:r>
+        <w:rPr/>
+      </w:r>
+    </w:p>
+    <w:p>
+      <w:pPr>
+        <w:pStyle w:val="Normal"/>
+        <w:rPr/>
+      </w:pPr>
+      <w:r>
+        <w:rPr/>
+      </w:r>
+    </w:p>
+    <w:p>
+      <w:pPr>
+        <w:pStyle w:val="Normal"/>
+        <w:rPr/>
+      </w:pPr>
+      <w:r>
+        <w:rPr/>
+      </w:r>
+    </w:p>
+    <w:p>
+      <w:pPr>
+        <w:pStyle w:val="Normal"/>
+        <w:rPr/>
+      </w:pPr>
+      <w:r>
+        <w:rPr/>
+        <w:t xml:space="preserve">Task 3: </w:t>
+      </w:r>
+      <w:r>
+        <w:rPr>
+          <w:b/>
+          <w:bCs/>
+        </w:rPr>
+        <w:t>Write detailed test cases</w:t>
+      </w:r>
+      <w:r>
+        <w:rPr/>
+        <w:t xml:space="preserve"> and associate each with functional and non-functional requirements.</w:t>
+      </w:r>
+    </w:p>
+    <w:p>
+      <w:pPr>
+        <w:pStyle w:val="Normal"/>
+        <w:rPr/>
+      </w:pPr>
+      <w:r>
+        <w:rPr/>
+        <w:drawing>
+          <wp:inline distT="0" distB="0" distL="0" distR="0">
+            <wp:extent cx="5731510" cy="3222625"/>
+            <wp:effectExtent l="0" t="0" r="0" b="0"/>
+            <wp:docPr id="2" name="Picture 2" descr=""/>
+            <wp:cNvGraphicFramePr>
+              <a:graphicFrameLocks xmlns:a="http://schemas.openxmlformats.org/drawingml/2006/main" noChangeAspect="1"/>
+            </wp:cNvGraphicFramePr>
+            <a:graphic xmlns:a="http://schemas.openxmlformats.org/drawingml/2006/main">
+              <a:graphicData uri="http://schemas.openxmlformats.org/drawingml/2006/picture">
+                <pic:pic xmlns:pic="http://schemas.openxmlformats.org/drawingml/2006/picture">
+                  <pic:nvPicPr>
+                    <pic:cNvPr id="2" name="Picture 2" descr=""/>
+                    <pic:cNvPicPr>
+                      <a:picLocks noChangeAspect="1" noChangeArrowheads="1"/>
+                    </pic:cNvPicPr>
+                  </pic:nvPicPr>
+                  <pic:blipFill>
+                    <a:blip r:embed="rId3"/>
+                    <a:stretch>
+                      <a:fillRect/>
+                    </a:stretch>
+                  </pic:blipFill>
+                  <pic:spPr bwMode="auto">
+                    <a:xfrm>
+                      <a:off x="0" y="0"/>
+                      <a:ext cx="5731510" cy="3222625"/>
+                    </a:xfrm>
+                    <a:prstGeom prst="rect">
+                      <a:avLst/>
+                    </a:prstGeom>
+                    <a:noFill/>
+                  </pic:spPr>
+                </pic:pic>
+              </a:graphicData>
+            </a:graphic>
+          </wp:inline>
+        </w:drawing>
+      </w:r>
+    </w:p>
+    <w:p>
+      <w:pPr>
+        <w:pStyle w:val="Normal"/>
+        <w:rPr/>
+      </w:pPr>
+      <w:r>
+        <w:rPr/>
+      </w:r>
+    </w:p>
+    <w:p>
+      <w:pPr>
+        <w:pStyle w:val="Normal"/>
+        <w:rPr/>
+      </w:pPr>
+      <w:r>
+        <w:rPr/>
+        <w:t xml:space="preserve">Task 4: </w:t>
+      </w:r>
+      <w:r>
+        <w:rPr>
+          <w:b/>
+          <w:bCs/>
+        </w:rPr>
+        <w:t>Create a Requirements Traceability Matrix (RTM)</w:t>
+      </w:r>
+      <w:r>
+        <w:rPr/>
+        <w:t xml:space="preserve"> mapping each requirement to its corresponding test cases.</w:t>
+      </w:r>
+    </w:p>
+    <w:p>
+      <w:pPr>
+        <w:pStyle w:val="Normal"/>
+        <w:rPr/>
+      </w:pPr>
+      <w:r>
+        <w:rPr/>
+        <w:drawing>
+          <wp:inline distT="0" distB="0" distL="0" distR="0">
+            <wp:extent cx="5731510" cy="3222625"/>
+            <wp:effectExtent l="0" t="0" r="0" b="0"/>
+            <wp:docPr id="3" name="Picture 3" descr=""/>
+            <wp:cNvGraphicFramePr>
+              <a:graphicFrameLocks xmlns:a="http://schemas.openxmlformats.org/drawingml/2006/main" noChangeAspect="1"/>
+            </wp:cNvGraphicFramePr>
+            <a:graphic xmlns:a="http://schemas.openxmlformats.org/drawingml/2006/main">
+              <a:graphicData uri="http://schemas.openxmlformats.org/drawingml/2006/picture">
+                <pic:pic xmlns:pic="http://schemas.openxmlformats.org/drawingml/2006/picture">
+                  <pic:nvPicPr>
+                    <pic:cNvPr id="3" name="Picture 3" descr=""/>
+                    <pic:cNvPicPr>
+                      <a:picLocks noChangeAspect="1" noChangeArrowheads="1"/>
+                    </pic:cNvPicPr>
+                  </pic:nvPicPr>
+                  <pic:blipFill>
+                    <a:blip r:embed="rId4"/>
+                    <a:stretch>
+                      <a:fillRect/>
+                    </a:stretch>
+                  </pic:blipFill>
+                  <pic:spPr bwMode="auto">
+                    <a:xfrm>
+                      <a:off x="0" y="0"/>
+                      <a:ext cx="5731510" cy="3222625"/>
+                    </a:xfrm>
+                    <a:prstGeom prst="rect">
+                      <a:avLst/>
+                    </a:prstGeom>
+                    <a:noFill/>
+                  </pic:spPr>
+                </pic:pic>
+              </a:graphicData>
+            </a:graphic>
+          </wp:inline>
+        </w:drawing>
+      </w:r>
+    </w:p>
+    <w:p>
+      <w:pPr>
+        <w:pStyle w:val="Normal"/>
+        <w:rPr/>
+      </w:pPr>
+      <w:r>
+        <w:rPr/>
+      </w:r>
+    </w:p>
+    <w:p>
+      <w:pPr>
+        <w:pStyle w:val="Normal"/>
+        <w:rPr/>
+      </w:pPr>
+      <w:r>
+        <w:rPr/>
+        <w:t xml:space="preserve">Task 5: </w:t>
+      </w:r>
+      <w:r>
+        <w:rPr>
+          <w:b/>
+          <w:bCs/>
+        </w:rPr>
+        <w:t>Execute all test cases and capture</w:t>
+      </w:r>
+      <w:r>
+        <w:rPr/>
+        <w:t>:</w:t>
+      </w:r>
+    </w:p>
+    <w:p>
+      <w:pPr>
+        <w:pStyle w:val="Normal"/>
+        <w:numPr>
+          <w:ilvl w:val="0"/>
+          <w:numId w:val="3"/>
+        </w:numPr>
+        <w:rPr/>
+      </w:pPr>
+      <w:r>
+        <w:rPr/>
+        <w:t>Results (Pass/Fail), execution logs, test data, and environment details</w:t>
+      </w:r>
+    </w:p>
+    <w:p>
+      <w:pPr>
+        <w:pStyle w:val="Normal"/>
+        <w:rPr/>
+      </w:pPr>
+      <w:r>
+        <w:rPr/>
+      </w:r>
+    </w:p>
+    <w:p>
+      <w:pPr>
+        <w:pStyle w:val="Normal"/>
+        <w:rPr/>
+      </w:pPr>
+      <w:r>
+        <w:rPr/>
+        <w:drawing>
+          <wp:inline distT="0" distB="0" distL="0" distR="0">
+            <wp:extent cx="5731510" cy="3222625"/>
+            <wp:effectExtent l="0" t="0" r="0" b="0"/>
+            <wp:docPr id="4" name="Picture 4" descr=""/>
+            <wp:cNvGraphicFramePr>
+              <a:graphicFrameLocks xmlns:a="http://schemas.openxmlformats.org/drawingml/2006/main" noChangeAspect="1"/>
+            </wp:cNvGraphicFramePr>
+            <a:graphic xmlns:a="http://schemas.openxmlformats.org/drawingml/2006/main">
+              <a:graphicData uri="http://schemas.openxmlformats.org/drawingml/2006/picture">
+                <pic:pic xmlns:pic="http://schemas.openxmlformats.org/drawingml/2006/picture">
+                  <pic:nvPicPr>
+                    <pic:cNvPr id="4" name="Picture 4" descr=""/>
+                    <pic:cNvPicPr>
+                      <a:picLocks noChangeAspect="1" noChangeArrowheads="1"/>
+                    </pic:cNvPicPr>
                   </pic:nvPicPr>
                   <pic:blipFill>
                     <a:blip r:embed="rId5"/>
@@ -262,7 +540,7 @@
                       <a:fillRect/>
                     </a:stretch>
                   </pic:blipFill>
-                  <pic:spPr>
+                  <pic:spPr bwMode="auto">
                     <a:xfrm>
                       <a:off x="0" y="0"/>
                       <a:ext cx="5731510" cy="3222625"/>
@@ -270,6 +548,7 @@
                     <a:prstGeom prst="rect">
                       <a:avLst/>
                     </a:prstGeom>
+                    <a:noFill/>
                   </pic:spPr>
                 </pic:pic>
               </a:graphicData>
@@ -278,36 +557,85 @@
         </w:drawing>
       </w:r>
     </w:p>
-    <w:p/>
-    <w:p/>
-    <w:p/>
-    <w:p/>
-    <w:p/>
-    <w:p>
-      <w:r>
-        <w:t xml:space="preserve">Task 3: </w:t>
+    <w:p>
+      <w:pPr>
+        <w:pStyle w:val="Normal"/>
+        <w:rPr/>
+      </w:pPr>
+      <w:r>
+        <w:rPr/>
+      </w:r>
+    </w:p>
+    <w:p>
+      <w:pPr>
+        <w:pStyle w:val="Normal"/>
+        <w:rPr/>
+      </w:pPr>
+      <w:r>
+        <w:rPr/>
+        <w:t xml:space="preserve">Task 6: </w:t>
       </w:r>
       <w:r>
         <w:rPr>
           <w:b/>
           <w:bCs/>
         </w:rPr>
-        <w:t>Write detailed test cases</w:t>
-      </w:r>
-      <w:r>
-        <w:t xml:space="preserve"> and associate each with functional and non-functional requirements.</w:t>
-      </w:r>
-    </w:p>
-    <w:p>
-      <w:r>
-        <w:rPr>
-          <w:noProof/>
-        </w:rPr>
+        <w:t>Report a minimum of 4 defects</w:t>
+      </w:r>
+      <w:r>
+        <w:rPr/>
+        <w:t>:</w:t>
+      </w:r>
+    </w:p>
+    <w:p>
+      <w:pPr>
+        <w:pStyle w:val="Normal"/>
+        <w:numPr>
+          <w:ilvl w:val="0"/>
+          <w:numId w:val="4"/>
+        </w:numPr>
+        <w:rPr/>
+      </w:pPr>
+      <w:r>
+        <w:rPr/>
+        <w:t>Assign severity/priority, link to requirements and test case ID</w:t>
+      </w:r>
+    </w:p>
+    <w:p>
+      <w:pPr>
+        <w:pStyle w:val="Normal"/>
+        <w:numPr>
+          <w:ilvl w:val="0"/>
+          <w:numId w:val="4"/>
+        </w:numPr>
+        <w:rPr/>
+      </w:pPr>
+      <w:r>
+        <w:rPr/>
+        <w:t>Track the complete lifecycle in a defect management tool or simulated sheet</w:t>
+      </w:r>
+    </w:p>
+    <w:p>
+      <w:pPr>
+        <w:pStyle w:val="Normal"/>
+        <w:rPr/>
+      </w:pPr>
+      <w:r>
+        <w:rPr/>
+      </w:r>
+    </w:p>
+    <w:p>
+      <w:pPr>
+        <w:pStyle w:val="Normal"/>
+        <w:rPr/>
+      </w:pPr>
+      <w:r>
+        <w:rPr/>
         <w:drawing>
-          <wp:inline distT="0" distB="0" distL="0" distR="0" wp14:anchorId="351BEEC8" wp14:editId="0BA442BB">
+          <wp:inline distT="0" distB="0" distL="0" distR="0">
             <wp:extent cx="5731510" cy="3222625"/>
-            <wp:effectExtent l="0" t="0" r="2540" b="0"/>
-            <wp:docPr id="2" name="Picture 2"/>
+            <wp:effectExtent l="0" t="0" r="0" b="0"/>
+            <wp:docPr id="5" name="Picture 5" descr=""/>
             <wp:cNvGraphicFramePr>
               <a:graphicFrameLocks xmlns:a="http://schemas.openxmlformats.org/drawingml/2006/main" noChangeAspect="1"/>
             </wp:cNvGraphicFramePr>
@@ -315,8 +643,10 @@
               <a:graphicData uri="http://schemas.openxmlformats.org/drawingml/2006/picture">
                 <pic:pic xmlns:pic="http://schemas.openxmlformats.org/drawingml/2006/picture">
                   <pic:nvPicPr>
-                    <pic:cNvPr id="1" name=""/>
-                    <pic:cNvPicPr/>
+                    <pic:cNvPr id="5" name="Picture 5" descr=""/>
+                    <pic:cNvPicPr>
+                      <a:picLocks noChangeAspect="1" noChangeArrowheads="1"/>
+                    </pic:cNvPicPr>
                   </pic:nvPicPr>
                   <pic:blipFill>
                     <a:blip r:embed="rId6"/>
@@ -324,7 +654,7 @@
                       <a:fillRect/>
                     </a:stretch>
                   </pic:blipFill>
-                  <pic:spPr>
+                  <pic:spPr bwMode="auto">
                     <a:xfrm>
                       <a:off x="0" y="0"/>
                       <a:ext cx="5731510" cy="3222625"/>
@@ -332,6 +662,7 @@
                     <a:prstGeom prst="rect">
                       <a:avLst/>
                     </a:prstGeom>
+                    <a:noFill/>
                   </pic:spPr>
                 </pic:pic>
               </a:graphicData>
@@ -340,36 +671,53 @@
         </w:drawing>
       </w:r>
     </w:p>
-    <w:p/>
-    <w:p>
-      <w:r>
-        <w:t>Task 4:</w:t>
-      </w:r>
-      <w:r>
-        <w:t xml:space="preserve"> </w:t>
+    <w:p>
+      <w:pPr>
+        <w:pStyle w:val="Normal"/>
+        <w:rPr/>
+      </w:pPr>
+      <w:r>
+        <w:rPr/>
+        <w:t xml:space="preserve">Task 7: </w:t>
       </w:r>
       <w:r>
         <w:rPr>
           <w:b/>
           <w:bCs/>
         </w:rPr>
-        <w:t>Create a Requirements Traceability Matrix (RTM)</w:t>
-      </w:r>
-      <w:r>
-        <w:t xml:space="preserve"> mapping each requirement to its corresponding test cases.</w:t>
-      </w:r>
-    </w:p>
-    <w:p>
-      <w:r>
-        <w:rPr>
-          <w:noProof/>
-        </w:rPr>
-        <w:lastRenderedPageBreak/>
+        <w:t>Generate a metrics-based QA report</w:t>
+      </w:r>
+      <w:r>
+        <w:rPr/>
+        <w:t>:</w:t>
+      </w:r>
+    </w:p>
+    <w:p>
+      <w:pPr>
+        <w:pStyle w:val="Normal"/>
+        <w:numPr>
+          <w:ilvl w:val="0"/>
+          <w:numId w:val="5"/>
+        </w:numPr>
+        <w:rPr/>
+      </w:pPr>
+      <w:r>
+        <w:rPr/>
+        <w:t>Defect density, test case effectiveness, test execution coverage</w:t>
+      </w:r>
+    </w:p>
+    <w:p>
+      <w:pPr>
+        <w:pStyle w:val="Normal"/>
+        <w:rPr/>
+      </w:pPr>
+      <w:r>
+        <w:rPr/>
         <w:drawing>
-          <wp:inline distT="0" distB="0" distL="0" distR="0" wp14:anchorId="37A0ABC4" wp14:editId="29EA6202">
+          <wp:inline distT="0" distB="0" distL="0" distR="0">
             <wp:extent cx="5731510" cy="3222625"/>
-            <wp:effectExtent l="0" t="0" r="2540" b="0"/>
-            <wp:docPr id="3" name="Picture 3"/>
+            <wp:effectExtent l="0" t="0" r="0" b="0"/>
+            <wp:docPr id="6" name="Picture 6" descr=""/>
             <wp:cNvGraphicFramePr>
               <a:graphicFrameLocks xmlns:a="http://schemas.openxmlformats.org/drawingml/2006/main" noChangeAspect="1"/>
             </wp:cNvGraphicFramePr>
@@ -377,8 +725,10 @@
               <a:graphicData uri="http://schemas.openxmlformats.org/drawingml/2006/picture">
                 <pic:pic xmlns:pic="http://schemas.openxmlformats.org/drawingml/2006/picture">
                   <pic:nvPicPr>
-                    <pic:cNvPr id="1" name=""/>
-                    <pic:cNvPicPr/>
+                    <pic:cNvPr id="6" name="Picture 6" descr=""/>
+                    <pic:cNvPicPr>
+                      <a:picLocks noChangeAspect="1" noChangeArrowheads="1"/>
+                    </pic:cNvPicPr>
                   </pic:nvPicPr>
                   <pic:blipFill>
                     <a:blip r:embed="rId7"/>
@@ -386,7 +736,7 @@
                       <a:fillRect/>
                     </a:stretch>
                   </pic:blipFill>
-                  <pic:spPr>
+                  <pic:spPr bwMode="auto">
                     <a:xfrm>
                       <a:off x="0" y="0"/>
                       <a:ext cx="5731510" cy="3222625"/>
@@ -394,6 +744,7 @@
                     <a:prstGeom prst="rect">
                       <a:avLst/>
                     </a:prstGeom>
+                    <a:noFill/>
                   </pic:spPr>
                 </pic:pic>
               </a:graphicData>
@@ -402,231 +753,22 @@
         </w:drawing>
       </w:r>
     </w:p>
-    <w:p/>
-    <w:p>
-      <w:r>
-        <w:t>Task 5:</w:t>
-      </w:r>
-      <w:r>
-        <w:t xml:space="preserve"> </w:t>
-      </w:r>
-      <w:r>
-        <w:rPr>
-          <w:b/>
-          <w:bCs/>
-        </w:rPr>
-        <w:t>Execute all test cases and capture</w:t>
-      </w:r>
-      <w:r>
-        <w:t>:</w:t>
-      </w:r>
-    </w:p>
-    <w:p>
-      <w:pPr>
-        <w:numPr>
-          <w:ilvl w:val="0"/>
-          <w:numId w:val="3"/>
-        </w:numPr>
-      </w:pPr>
-      <w:r>
-        <w:t>Results (Pass/Fail), execution logs, test data, and environment details</w:t>
-      </w:r>
-    </w:p>
-    <w:p/>
-    <w:p>
-      <w:r>
-        <w:rPr>
-          <w:noProof/>
-        </w:rPr>
-        <w:drawing>
-          <wp:inline distT="0" distB="0" distL="0" distR="0" wp14:anchorId="1FBEBE78" wp14:editId="739DCFF7">
-            <wp:extent cx="5731510" cy="3222625"/>
-            <wp:effectExtent l="0" t="0" r="2540" b="0"/>
-            <wp:docPr id="4" name="Picture 4"/>
-            <wp:cNvGraphicFramePr>
-              <a:graphicFrameLocks xmlns:a="http://schemas.openxmlformats.org/drawingml/2006/main" noChangeAspect="1"/>
-            </wp:cNvGraphicFramePr>
-            <a:graphic xmlns:a="http://schemas.openxmlformats.org/drawingml/2006/main">
-              <a:graphicData uri="http://schemas.openxmlformats.org/drawingml/2006/picture">
-                <pic:pic xmlns:pic="http://schemas.openxmlformats.org/drawingml/2006/picture">
-                  <pic:nvPicPr>
-                    <pic:cNvPr id="1" name=""/>
-                    <pic:cNvPicPr/>
-                  </pic:nvPicPr>
-                  <pic:blipFill>
-                    <a:blip r:embed="rId8"/>
-                    <a:stretch>
-                      <a:fillRect/>
-                    </a:stretch>
-                  </pic:blipFill>
-                  <pic:spPr>
-                    <a:xfrm>
-                      <a:off x="0" y="0"/>
-                      <a:ext cx="5731510" cy="3222625"/>
-                    </a:xfrm>
-                    <a:prstGeom prst="rect">
-                      <a:avLst/>
-                    </a:prstGeom>
-                  </pic:spPr>
-                </pic:pic>
-              </a:graphicData>
-            </a:graphic>
-          </wp:inline>
-        </w:drawing>
-      </w:r>
-    </w:p>
-    <w:p/>
-    <w:p>
-      <w:r>
-        <w:t xml:space="preserve">Task 6: </w:t>
-      </w:r>
-      <w:r>
-        <w:rPr>
-          <w:b/>
-          <w:bCs/>
-        </w:rPr>
-        <w:t>Report a minimum of 4 defects</w:t>
-      </w:r>
-      <w:r>
-        <w:t>:</w:t>
-      </w:r>
-    </w:p>
-    <w:p>
-      <w:pPr>
-        <w:numPr>
-          <w:ilvl w:val="0"/>
-          <w:numId w:val="4"/>
-        </w:numPr>
-      </w:pPr>
-      <w:r>
-        <w:t>Assign severity/priority, link to requirements and test case ID</w:t>
-      </w:r>
-    </w:p>
-    <w:p>
-      <w:pPr>
-        <w:numPr>
-          <w:ilvl w:val="0"/>
-          <w:numId w:val="4"/>
-        </w:numPr>
-      </w:pPr>
-      <w:r>
-        <w:t>Track the complete lifecycle in a defect management tool or simulated sheet</w:t>
-      </w:r>
-    </w:p>
-    <w:p/>
-    <w:p>
-      <w:r>
-        <w:rPr>
-          <w:noProof/>
-        </w:rPr>
-        <w:drawing>
-          <wp:inline distT="0" distB="0" distL="0" distR="0" wp14:anchorId="084036C9" wp14:editId="228280D5">
-            <wp:extent cx="5731510" cy="3222625"/>
-            <wp:effectExtent l="0" t="0" r="2540" b="0"/>
-            <wp:docPr id="5" name="Picture 5"/>
-            <wp:cNvGraphicFramePr>
-              <a:graphicFrameLocks xmlns:a="http://schemas.openxmlformats.org/drawingml/2006/main" noChangeAspect="1"/>
-            </wp:cNvGraphicFramePr>
-            <a:graphic xmlns:a="http://schemas.openxmlformats.org/drawingml/2006/main">
-              <a:graphicData uri="http://schemas.openxmlformats.org/drawingml/2006/picture">
-                <pic:pic xmlns:pic="http://schemas.openxmlformats.org/drawingml/2006/picture">
-                  <pic:nvPicPr>
-                    <pic:cNvPr id="1" name=""/>
-                    <pic:cNvPicPr/>
-                  </pic:nvPicPr>
-                  <pic:blipFill>
-                    <a:blip r:embed="rId9"/>
-                    <a:stretch>
-                      <a:fillRect/>
-                    </a:stretch>
-                  </pic:blipFill>
-                  <pic:spPr>
-                    <a:xfrm>
-                      <a:off x="0" y="0"/>
-                      <a:ext cx="5731510" cy="3222625"/>
-                    </a:xfrm>
-                    <a:prstGeom prst="rect">
-                      <a:avLst/>
-                    </a:prstGeom>
-                  </pic:spPr>
-                </pic:pic>
-              </a:graphicData>
-            </a:graphic>
-          </wp:inline>
-        </w:drawing>
-      </w:r>
-    </w:p>
-    <w:p>
-      <w:r>
-        <w:t xml:space="preserve">Task 7: </w:t>
-      </w:r>
-      <w:r>
-        <w:rPr>
-          <w:b/>
-          <w:bCs/>
-        </w:rPr>
-        <w:t>Generate a metrics-based QA report</w:t>
-      </w:r>
-      <w:r>
-        <w:t>:</w:t>
-      </w:r>
-    </w:p>
-    <w:p>
-      <w:pPr>
-        <w:numPr>
-          <w:ilvl w:val="0"/>
-          <w:numId w:val="5"/>
-        </w:numPr>
-      </w:pPr>
-      <w:r>
-        <w:t>Defect density, test case effectiveness, test execution coverage</w:t>
-      </w:r>
-    </w:p>
-    <w:p>
-      <w:r>
-        <w:rPr>
-          <w:noProof/>
-        </w:rPr>
-        <w:drawing>
-          <wp:inline distT="0" distB="0" distL="0" distR="0" wp14:anchorId="03952D9F" wp14:editId="0D03CFC2">
-            <wp:extent cx="5731510" cy="3222625"/>
-            <wp:effectExtent l="0" t="0" r="2540" b="0"/>
-            <wp:docPr id="6" name="Picture 6"/>
-            <wp:cNvGraphicFramePr>
-              <a:graphicFrameLocks xmlns:a="http://schemas.openxmlformats.org/drawingml/2006/main" noChangeAspect="1"/>
-            </wp:cNvGraphicFramePr>
-            <a:graphic xmlns:a="http://schemas.openxmlformats.org/drawingml/2006/main">
-              <a:graphicData uri="http://schemas.openxmlformats.org/drawingml/2006/picture">
-                <pic:pic xmlns:pic="http://schemas.openxmlformats.org/drawingml/2006/picture">
-                  <pic:nvPicPr>
-                    <pic:cNvPr id="1" name=""/>
-                    <pic:cNvPicPr/>
-                  </pic:nvPicPr>
-                  <pic:blipFill>
-                    <a:blip r:embed="rId10"/>
-                    <a:stretch>
-                      <a:fillRect/>
-                    </a:stretch>
-                  </pic:blipFill>
-                  <pic:spPr>
-                    <a:xfrm>
-                      <a:off x="0" y="0"/>
-                      <a:ext cx="5731510" cy="3222625"/>
-                    </a:xfrm>
-                    <a:prstGeom prst="rect">
-                      <a:avLst/>
-                    </a:prstGeom>
-                  </pic:spPr>
-                </pic:pic>
-              </a:graphicData>
-            </a:graphic>
-          </wp:inline>
-        </w:drawing>
-      </w:r>
-    </w:p>
-    <w:p/>
-    <w:p>
-      <w:r>
+    <w:p>
+      <w:pPr>
+        <w:pStyle w:val="Normal"/>
+        <w:rPr/>
+      </w:pPr>
+      <w:r>
+        <w:rPr/>
+      </w:r>
+    </w:p>
+    <w:p>
+      <w:pPr>
+        <w:pStyle w:val="Normal"/>
+        <w:rPr/>
+      </w:pPr>
+      <w:r>
+        <w:rPr/>
         <w:t xml:space="preserve">Task 8: </w:t>
       </w:r>
       <w:r>
@@ -637,10 +779,15 @@
         <w:t>Conclude with a sign-off recommendation</w:t>
       </w:r>
       <w:r>
+        <w:rPr/>
         <w:t xml:space="preserve"> based on business risk and test results.</w:t>
       </w:r>
     </w:p>
     <w:p>
+      <w:pPr>
+        <w:pStyle w:val="Normal"/>
+        <w:rPr/>
+      </w:pPr>
       <w:r>
         <w:rPr>
           <w:b/>
@@ -650,7 +797,12 @@
       </w:r>
     </w:p>
     <w:p>
-      <w:r>
+      <w:pPr>
+        <w:pStyle w:val="Normal"/>
+        <w:rPr/>
+      </w:pPr>
+      <w:r>
+        <w:rPr/>
         <w:t xml:space="preserve">Based on the comprehensive test execution results, we recommend sign-off for the </w:t>
       </w:r>
       <w:r>
@@ -661,25 +813,31 @@
         <w:t>Funds Transfer</w:t>
       </w:r>
       <w:r>
+        <w:rPr/>
         <w:t xml:space="preserve"> feature of the Online Banking application.</w:t>
       </w:r>
     </w:p>
     <w:p>
+      <w:pPr>
+        <w:pStyle w:val="Normal"/>
+        <w:rPr/>
+      </w:pPr>
       <w:r>
         <w:rPr>
           <w:b/>
           <w:bCs/>
         </w:rPr>
-        <w:lastRenderedPageBreak/>
         <w:t>Key Justifications:</w:t>
       </w:r>
     </w:p>
     <w:p>
       <w:pPr>
+        <w:pStyle w:val="Normal"/>
         <w:numPr>
           <w:ilvl w:val="0"/>
           <w:numId w:val="1"/>
         </w:numPr>
+        <w:rPr/>
       </w:pPr>
       <w:r>
         <w:rPr>
@@ -689,15 +847,18 @@
         <w:t>Test Coverage:</w:t>
       </w:r>
       <w:r>
+        <w:rPr/>
         <w:t xml:space="preserve"> 100% of the planned test cases (10/10) were executed, covering all critical, positive, negative, and edge scenarios.</w:t>
       </w:r>
     </w:p>
     <w:p>
       <w:pPr>
+        <w:pStyle w:val="Normal"/>
         <w:numPr>
           <w:ilvl w:val="0"/>
           <w:numId w:val="1"/>
         </w:numPr>
+        <w:rPr/>
       </w:pPr>
       <w:r>
         <w:rPr>
@@ -707,15 +868,18 @@
         <w:t>Defect Handling:</w:t>
       </w:r>
       <w:r>
+        <w:rPr/>
         <w:t xml:space="preserve"> 4 critical defects were identified. All high-priority issues were either resolved or have acceptable workarounds in place. No blocker defects remain.</w:t>
       </w:r>
     </w:p>
     <w:p>
       <w:pPr>
+        <w:pStyle w:val="Normal"/>
         <w:numPr>
           <w:ilvl w:val="0"/>
           <w:numId w:val="1"/>
         </w:numPr>
+        <w:rPr/>
       </w:pPr>
       <w:r>
         <w:rPr>
@@ -727,12 +891,15 @@
     </w:p>
     <w:p>
       <w:pPr>
+        <w:pStyle w:val="Normal"/>
         <w:numPr>
           <w:ilvl w:val="1"/>
           <w:numId w:val="1"/>
         </w:numPr>
-      </w:pPr>
-      <w:r>
+        <w:rPr/>
+      </w:pPr>
+      <w:r>
+        <w:rPr/>
         <w:t xml:space="preserve">Test Case Pass Rate: </w:t>
       </w:r>
       <w:r>
@@ -745,12 +912,15 @@
     </w:p>
     <w:p>
       <w:pPr>
+        <w:pStyle w:val="Normal"/>
         <w:numPr>
           <w:ilvl w:val="1"/>
           <w:numId w:val="1"/>
         </w:numPr>
-      </w:pPr>
-      <w:r>
+        <w:rPr/>
+      </w:pPr>
+      <w:r>
+        <w:rPr/>
         <w:t xml:space="preserve">Defect Density: </w:t>
       </w:r>
       <w:r>
@@ -763,21 +933,26 @@
     </w:p>
     <w:p>
       <w:pPr>
+        <w:pStyle w:val="Normal"/>
         <w:numPr>
           <w:ilvl w:val="1"/>
           <w:numId w:val="1"/>
         </w:numPr>
-      </w:pPr>
-      <w:r>
+        <w:rPr/>
+      </w:pPr>
+      <w:r>
+        <w:rPr/>
         <w:t>Execution Environment: Tested across multiple browsers and platforms to ensure stability.</w:t>
       </w:r>
     </w:p>
     <w:p>
       <w:pPr>
+        <w:pStyle w:val="Normal"/>
         <w:numPr>
           <w:ilvl w:val="0"/>
           <w:numId w:val="1"/>
         </w:numPr>
+        <w:rPr/>
       </w:pPr>
       <w:r>
         <w:rPr>
@@ -787,10 +962,15 @@
         <w:t>Risk Assessment:</w:t>
       </w:r>
       <w:r>
+        <w:rPr/>
         <w:t xml:space="preserve"> No high-risk defects remain unresolved. Business-critical workflows such as login, beneficiary addition, transaction initiation, and OTP confirmation have passed end-to-end testing.</w:t>
       </w:r>
     </w:p>
     <w:p>
+      <w:pPr>
+        <w:pStyle w:val="Normal"/>
+        <w:rPr/>
+      </w:pPr>
       <w:r>
         <w:rPr>
           <w:b/>
@@ -799,6 +979,7 @@
         <w:t>Conclusion:</w:t>
       </w:r>
       <w:r>
+        <w:rPr/>
         <w:br/>
         <w:t xml:space="preserve">Given the successful validation of core functionalities and the resolution of critical issues, we recommend proceeding to </w:t>
       </w:r>
@@ -810,6 +991,7 @@
         <w:t>User Acceptance Testing (UAT)</w:t>
       </w:r>
       <w:r>
+        <w:rPr/>
         <w:t xml:space="preserve"> or </w:t>
       </w:r>
       <w:r>
@@ -820,26 +1002,39 @@
         <w:t>Production Deployment</w:t>
       </w:r>
       <w:r>
+        <w:rPr/>
         <w:t>, depending on the next stage of the SDLC.</w:t>
       </w:r>
     </w:p>
-    <w:p/>
+    <w:p>
+      <w:pPr>
+        <w:pStyle w:val="Normal"/>
+        <w:widowControl/>
+        <w:bidi w:val="0"/>
+        <w:spacing w:lineRule="auto" w:line="259" w:before="0" w:after="160"/>
+        <w:jc w:val="left"/>
+        <w:rPr/>
+      </w:pPr>
+      <w:r>
+        <w:rPr/>
+      </w:r>
+    </w:p>
     <w:sectPr>
+      <w:type w:val="nextPage"/>
       <w:pgSz w:w="11906" w:h="16838"/>
-      <w:pgMar w:top="1440" w:right="1440" w:bottom="1440" w:left="1440" w:header="708" w:footer="708" w:gutter="0"/>
-      <w:cols w:space="708"/>
-      <w:docGrid w:linePitch="360"/>
+      <w:pgMar w:left="1440" w:right="1440" w:gutter="0" w:header="0" w:top="1440" w:footer="0" w:bottom="1440"/>
+      <w:pgNumType w:fmt="decimal"/>
+      <w:formProt w:val="false"/>
+      <w:textDirection w:val="lrTb"/>
+      <w:docGrid w:type="default" w:linePitch="360" w:charSpace="0"/>
     </w:sectPr>
   </w:body>
 </w:document>
 </file>
 
 <file path=word/numbering.xml><?xml version="1.0" encoding="utf-8"?>
-<w:numbering xmlns:wpc="http://schemas.microsoft.com/office/word/2010/wordprocessingCanvas" xmlns:cx="http://schemas.microsoft.com/office/drawing/2014/chartex" xmlns:cx1="http://schemas.microsoft.com/office/drawing/2015/9/8/chartex" xmlns:cx2="http://schemas.microsoft.com/office/drawing/2015/10/21/chartex" xmlns:cx3="http://schemas.microsoft.com/office/drawing/2016/5/9/chartex" xmlns:cx4="http://schemas.microsoft.com/office/drawing/2016/5/10/chartex" xmlns:cx5="http://schemas.microsoft.com/office/drawing/2016/5/11/chartex" xmlns:cx6="http://schemas.microsoft.com/office/drawing/2016/5/12/chartex" xmlns:cx7="http://schemas.microsoft.com/office/drawing/2016/5/13/chartex" xmlns:cx8="http://schemas.microsoft.com/office/drawing/2016/5/14/chartex" xmlns:mc="http://schemas.openxmlformats.org/markup-compatibility/2006" xmlns:aink="http://schemas.microsoft.com/office/drawing/2016/ink" xmlns:am3d="http://schemas.microsoft.com/office/drawing/2017/model3d" xmlns:o="urn:schemas-microsoft-com:office:office" xmlns:oel="http://schemas.microsoft.com/office/2019/extlst" xmlns:r="http://schemas.openxmlformats.org/officeDocument/2006/relationships" xmlns:m="http://schemas.openxmlformats.org/officeDocument/2006/math" xmlns:v="urn:schemas-microsoft-com:vml" xmlns:wp14="http://schemas.microsoft.com/office/word/2010/wordprocessingDrawing" xmlns:wp="http://schemas.openxmlformats.org/drawingml/2006/wordprocessingDrawing" xmlns:w10="urn:schemas-microsoft-com:office:word" xmlns:w="http://schemas.openxmlformats.org/wordprocessingml/2006/main" xmlns:w14="http://schemas.microsoft.com/office/word/2010/wordml" xmlns:w15="http://schemas.microsoft.com/office/word/2012/wordml" xmlns:w16cex="http://schemas.microsoft.com/office/word/2018/wordml/cex" xmlns:w16cid="http://schemas.microsoft.com/office/word/2016/wordml/cid" xmlns:w16="http://schemas.microsoft.com/office/word/2018/wordml" xmlns:w16du="http://schemas.microsoft.com/office/word/2023/wordml/word16du" xmlns:w16sdtdh="http://schemas.microsoft.com/office/word/2020/wordml/sdtdatahash" xmlns:w16sdtfl="http://schemas.microsoft.com/office/word/2024/wordml/sdtformatlock" xmlns:w16se="http://schemas.microsoft.com/office/word/2015/wordml/symex" xmlns:wpg="http://schemas.microsoft.com/office/word/2010/wordprocessingGroup" xmlns:wpi="http://schemas.microsoft.com/office/word/2010/wordprocessingInk" xmlns:wne="http://schemas.microsoft.com/office/word/2006/wordml" xmlns:wps="http://schemas.microsoft.com/office/word/2010/wordprocessingShape" mc:Ignorable="w14 w15 w16se w16cid w16 w16cex w16sdtdh w16sdtfl w16du wp14">
-  <w:abstractNum w:abstractNumId="0" w15:restartNumberingAfterBreak="0">
-    <w:nsid w:val="1EC80D1E"/>
-    <w:multiLevelType w:val="multilevel"/>
-    <w:tmpl w:val="E3DC04C8"/>
+<w:numbering xmlns:w="http://schemas.openxmlformats.org/wordprocessingml/2006/main" xmlns:o="urn:schemas-microsoft-com:office:office" xmlns:r="http://schemas.openxmlformats.org/officeDocument/2006/relationships" xmlns:v="urn:schemas-microsoft-com:vml" xmlns:mc="http://schemas.openxmlformats.org/markup-compatibility/2006" xmlns:w14="http://schemas.microsoft.com/office/word/2010/wordml" mc:Ignorable="w14">
+  <w:abstractNum w:abstractNumId="1">
     <w:lvl w:ilvl="0">
       <w:start w:val="1"/>
       <w:numFmt w:val="bullet"/>
@@ -852,11 +1047,11 @@
         <w:ind w:left="720" w:hanging="360"/>
       </w:pPr>
       <w:rPr>
-        <w:rFonts w:ascii="Symbol" w:hAnsi="Symbol" w:hint="default"/>
-        <w:sz w:val="20"/>
-      </w:rPr>
-    </w:lvl>
-    <w:lvl w:ilvl="1" w:tentative="1">
+        <w:rFonts w:ascii="Symbol" w:hAnsi="Symbol" w:cs="Symbol" w:hint="default"/>
+        <w:sz w:val="20"/>
+      </w:rPr>
+    </w:lvl>
+    <w:lvl w:ilvl="1">
       <w:start w:val="1"/>
       <w:numFmt w:val="bullet"/>
       <w:lvlText w:val="o"/>
@@ -868,11 +1063,11 @@
         <w:ind w:left="1440" w:hanging="360"/>
       </w:pPr>
       <w:rPr>
-        <w:rFonts w:ascii="Courier New" w:hAnsi="Courier New" w:hint="default"/>
-        <w:sz w:val="20"/>
-      </w:rPr>
-    </w:lvl>
-    <w:lvl w:ilvl="2" w:tentative="1">
+        <w:rFonts w:ascii="Courier New" w:hAnsi="Courier New" w:cs="Courier New" w:hint="default"/>
+        <w:sz w:val="20"/>
+      </w:rPr>
+    </w:lvl>
+    <w:lvl w:ilvl="2">
       <w:start w:val="1"/>
       <w:numFmt w:val="bullet"/>
       <w:lvlText w:val=""/>
@@ -884,11 +1079,11 @@
         <w:ind w:left="2160" w:hanging="360"/>
       </w:pPr>
       <w:rPr>
-        <w:rFonts w:ascii="Wingdings" w:hAnsi="Wingdings" w:hint="default"/>
-        <w:sz w:val="20"/>
-      </w:rPr>
-    </w:lvl>
-    <w:lvl w:ilvl="3" w:tentative="1">
+        <w:rFonts w:ascii="Wingdings" w:hAnsi="Wingdings" w:cs="Wingdings" w:hint="default"/>
+        <w:sz w:val="20"/>
+      </w:rPr>
+    </w:lvl>
+    <w:lvl w:ilvl="3">
       <w:start w:val="1"/>
       <w:numFmt w:val="bullet"/>
       <w:lvlText w:val=""/>
@@ -900,11 +1095,11 @@
         <w:ind w:left="2880" w:hanging="360"/>
       </w:pPr>
       <w:rPr>
-        <w:rFonts w:ascii="Wingdings" w:hAnsi="Wingdings" w:hint="default"/>
-        <w:sz w:val="20"/>
-      </w:rPr>
-    </w:lvl>
-    <w:lvl w:ilvl="4" w:tentative="1">
+        <w:rFonts w:ascii="Wingdings" w:hAnsi="Wingdings" w:cs="Wingdings" w:hint="default"/>
+        <w:sz w:val="20"/>
+      </w:rPr>
+    </w:lvl>
+    <w:lvl w:ilvl="4">
       <w:start w:val="1"/>
       <w:numFmt w:val="bullet"/>
       <w:lvlText w:val=""/>
@@ -916,11 +1111,11 @@
         <w:ind w:left="3600" w:hanging="360"/>
       </w:pPr>
       <w:rPr>
-        <w:rFonts w:ascii="Wingdings" w:hAnsi="Wingdings" w:hint="default"/>
-        <w:sz w:val="20"/>
-      </w:rPr>
-    </w:lvl>
-    <w:lvl w:ilvl="5" w:tentative="1">
+        <w:rFonts w:ascii="Wingdings" w:hAnsi="Wingdings" w:cs="Wingdings" w:hint="default"/>
+        <w:sz w:val="20"/>
+      </w:rPr>
+    </w:lvl>
+    <w:lvl w:ilvl="5">
       <w:start w:val="1"/>
       <w:numFmt w:val="bullet"/>
       <w:lvlText w:val=""/>
@@ -932,11 +1127,11 @@
         <w:ind w:left="4320" w:hanging="360"/>
       </w:pPr>
       <w:rPr>
-        <w:rFonts w:ascii="Wingdings" w:hAnsi="Wingdings" w:hint="default"/>
-        <w:sz w:val="20"/>
-      </w:rPr>
-    </w:lvl>
-    <w:lvl w:ilvl="6" w:tentative="1">
+        <w:rFonts w:ascii="Wingdings" w:hAnsi="Wingdings" w:cs="Wingdings" w:hint="default"/>
+        <w:sz w:val="20"/>
+      </w:rPr>
+    </w:lvl>
+    <w:lvl w:ilvl="6">
       <w:start w:val="1"/>
       <w:numFmt w:val="bullet"/>
       <w:lvlText w:val=""/>
@@ -948,11 +1143,11 @@
         <w:ind w:left="5040" w:hanging="360"/>
       </w:pPr>
       <w:rPr>
-        <w:rFonts w:ascii="Wingdings" w:hAnsi="Wingdings" w:hint="default"/>
-        <w:sz w:val="20"/>
-      </w:rPr>
-    </w:lvl>
-    <w:lvl w:ilvl="7" w:tentative="1">
+        <w:rFonts w:ascii="Wingdings" w:hAnsi="Wingdings" w:cs="Wingdings" w:hint="default"/>
+        <w:sz w:val="20"/>
+      </w:rPr>
+    </w:lvl>
+    <w:lvl w:ilvl="7">
       <w:start w:val="1"/>
       <w:numFmt w:val="bullet"/>
       <w:lvlText w:val=""/>
@@ -964,11 +1159,11 @@
         <w:ind w:left="5760" w:hanging="360"/>
       </w:pPr>
       <w:rPr>
-        <w:rFonts w:ascii="Wingdings" w:hAnsi="Wingdings" w:hint="default"/>
-        <w:sz w:val="20"/>
-      </w:rPr>
-    </w:lvl>
-    <w:lvl w:ilvl="8" w:tentative="1">
+        <w:rFonts w:ascii="Wingdings" w:hAnsi="Wingdings" w:cs="Wingdings" w:hint="default"/>
+        <w:sz w:val="20"/>
+      </w:rPr>
+    </w:lvl>
+    <w:lvl w:ilvl="8">
       <w:start w:val="1"/>
       <w:numFmt w:val="bullet"/>
       <w:lvlText w:val=""/>
@@ -980,15 +1175,12 @@
         <w:ind w:left="6480" w:hanging="360"/>
       </w:pPr>
       <w:rPr>
-        <w:rFonts w:ascii="Wingdings" w:hAnsi="Wingdings" w:hint="default"/>
+        <w:rFonts w:ascii="Wingdings" w:hAnsi="Wingdings" w:cs="Wingdings" w:hint="default"/>
         <w:sz w:val="20"/>
       </w:rPr>
     </w:lvl>
   </w:abstractNum>
-  <w:abstractNum w:abstractNumId="1" w15:restartNumberingAfterBreak="0">
-    <w:nsid w:val="337556A7"/>
-    <w:multiLevelType w:val="multilevel"/>
-    <w:tmpl w:val="307C95F2"/>
+  <w:abstractNum w:abstractNumId="2">
     <w:lvl w:ilvl="0">
       <w:start w:val="1"/>
       <w:numFmt w:val="bullet"/>
@@ -1001,11 +1193,11 @@
         <w:ind w:left="720" w:hanging="360"/>
       </w:pPr>
       <w:rPr>
-        <w:rFonts w:ascii="Symbol" w:hAnsi="Symbol" w:hint="default"/>
-        <w:sz w:val="20"/>
-      </w:rPr>
-    </w:lvl>
-    <w:lvl w:ilvl="1" w:tentative="1">
+        <w:rFonts w:ascii="Symbol" w:hAnsi="Symbol" w:cs="Symbol" w:hint="default"/>
+        <w:sz w:val="20"/>
+      </w:rPr>
+    </w:lvl>
+    <w:lvl w:ilvl="1">
       <w:start w:val="1"/>
       <w:numFmt w:val="bullet"/>
       <w:lvlText w:val="o"/>
@@ -1017,11 +1209,11 @@
         <w:ind w:left="1440" w:hanging="360"/>
       </w:pPr>
       <w:rPr>
-        <w:rFonts w:ascii="Courier New" w:hAnsi="Courier New" w:hint="default"/>
-        <w:sz w:val="20"/>
-      </w:rPr>
-    </w:lvl>
-    <w:lvl w:ilvl="2" w:tentative="1">
+        <w:rFonts w:ascii="Courier New" w:hAnsi="Courier New" w:cs="Courier New" w:hint="default"/>
+        <w:sz w:val="20"/>
+      </w:rPr>
+    </w:lvl>
+    <w:lvl w:ilvl="2">
       <w:start w:val="1"/>
       <w:numFmt w:val="bullet"/>
       <w:lvlText w:val=""/>
@@ -1033,11 +1225,11 @@
         <w:ind w:left="2160" w:hanging="360"/>
       </w:pPr>
       <w:rPr>
-        <w:rFonts w:ascii="Wingdings" w:hAnsi="Wingdings" w:hint="default"/>
-        <w:sz w:val="20"/>
-      </w:rPr>
-    </w:lvl>
-    <w:lvl w:ilvl="3" w:tentative="1">
+        <w:rFonts w:ascii="Wingdings" w:hAnsi="Wingdings" w:cs="Wingdings" w:hint="default"/>
+        <w:sz w:val="20"/>
+      </w:rPr>
+    </w:lvl>
+    <w:lvl w:ilvl="3">
       <w:start w:val="1"/>
       <w:numFmt w:val="bullet"/>
       <w:lvlText w:val=""/>
@@ -1049,11 +1241,11 @@
         <w:ind w:left="2880" w:hanging="360"/>
       </w:pPr>
       <w:rPr>
-        <w:rFonts w:ascii="Wingdings" w:hAnsi="Wingdings" w:hint="default"/>
-        <w:sz w:val="20"/>
-      </w:rPr>
-    </w:lvl>
-    <w:lvl w:ilvl="4" w:tentative="1">
+        <w:rFonts w:ascii="Wingdings" w:hAnsi="Wingdings" w:cs="Wingdings" w:hint="default"/>
+        <w:sz w:val="20"/>
+      </w:rPr>
+    </w:lvl>
+    <w:lvl w:ilvl="4">
       <w:start w:val="1"/>
       <w:numFmt w:val="bullet"/>
       <w:lvlText w:val=""/>
@@ -1065,11 +1257,11 @@
         <w:ind w:left="3600" w:hanging="360"/>
       </w:pPr>
       <w:rPr>
-        <w:rFonts w:ascii="Wingdings" w:hAnsi="Wingdings" w:hint="default"/>
-        <w:sz w:val="20"/>
-      </w:rPr>
-    </w:lvl>
-    <w:lvl w:ilvl="5" w:tentative="1">
+        <w:rFonts w:ascii="Wingdings" w:hAnsi="Wingdings" w:cs="Wingdings" w:hint="default"/>
+        <w:sz w:val="20"/>
+      </w:rPr>
+    </w:lvl>
+    <w:lvl w:ilvl="5">
       <w:start w:val="1"/>
       <w:numFmt w:val="bullet"/>
       <w:lvlText w:val=""/>
@@ -1081,11 +1273,11 @@
         <w:ind w:left="4320" w:hanging="360"/>
       </w:pPr>
       <w:rPr>
-        <w:rFonts w:ascii="Wingdings" w:hAnsi="Wingdings" w:hint="default"/>
-        <w:sz w:val="20"/>
-      </w:rPr>
-    </w:lvl>
-    <w:lvl w:ilvl="6" w:tentative="1">
+        <w:rFonts w:ascii="Wingdings" w:hAnsi="Wingdings" w:cs="Wingdings" w:hint="default"/>
+        <w:sz w:val="20"/>
+      </w:rPr>
+    </w:lvl>
+    <w:lvl w:ilvl="6">
       <w:start w:val="1"/>
       <w:numFmt w:val="bullet"/>
       <w:lvlText w:val=""/>
@@ -1097,11 +1289,11 @@
         <w:ind w:left="5040" w:hanging="360"/>
       </w:pPr>
       <w:rPr>
-        <w:rFonts w:ascii="Wingdings" w:hAnsi="Wingdings" w:hint="default"/>
-        <w:sz w:val="20"/>
-      </w:rPr>
-    </w:lvl>
-    <w:lvl w:ilvl="7" w:tentative="1">
+        <w:rFonts w:ascii="Wingdings" w:hAnsi="Wingdings" w:cs="Wingdings" w:hint="default"/>
+        <w:sz w:val="20"/>
+      </w:rPr>
+    </w:lvl>
+    <w:lvl w:ilvl="7">
       <w:start w:val="1"/>
       <w:numFmt w:val="bullet"/>
       <w:lvlText w:val=""/>
@@ -1113,11 +1305,11 @@
         <w:ind w:left="5760" w:hanging="360"/>
       </w:pPr>
       <w:rPr>
-        <w:rFonts w:ascii="Wingdings" w:hAnsi="Wingdings" w:hint="default"/>
-        <w:sz w:val="20"/>
-      </w:rPr>
-    </w:lvl>
-    <w:lvl w:ilvl="8" w:tentative="1">
+        <w:rFonts w:ascii="Wingdings" w:hAnsi="Wingdings" w:cs="Wingdings" w:hint="default"/>
+        <w:sz w:val="20"/>
+      </w:rPr>
+    </w:lvl>
+    <w:lvl w:ilvl="8">
       <w:start w:val="1"/>
       <w:numFmt w:val="bullet"/>
       <w:lvlText w:val=""/>
@@ -1129,15 +1321,12 @@
         <w:ind w:left="6480" w:hanging="360"/>
       </w:pPr>
       <w:rPr>
-        <w:rFonts w:ascii="Wingdings" w:hAnsi="Wingdings" w:hint="default"/>
+        <w:rFonts w:ascii="Wingdings" w:hAnsi="Wingdings" w:cs="Wingdings" w:hint="default"/>
         <w:sz w:val="20"/>
       </w:rPr>
     </w:lvl>
   </w:abstractNum>
-  <w:abstractNum w:abstractNumId="2" w15:restartNumberingAfterBreak="0">
-    <w:nsid w:val="4D433EB6"/>
-    <w:multiLevelType w:val="multilevel"/>
-    <w:tmpl w:val="0CB625D6"/>
+  <w:abstractNum w:abstractNumId="3">
     <w:lvl w:ilvl="0">
       <w:start w:val="1"/>
       <w:numFmt w:val="bullet"/>
@@ -1150,7 +1339,7 @@
         <w:ind w:left="720" w:hanging="360"/>
       </w:pPr>
       <w:rPr>
-        <w:rFonts w:ascii="Symbol" w:hAnsi="Symbol" w:hint="default"/>
+        <w:rFonts w:ascii="Symbol" w:hAnsi="Symbol" w:cs="Symbol" w:hint="default"/>
         <w:sz w:val="20"/>
       </w:rPr>
     </w:lvl>
@@ -1166,11 +1355,11 @@
         <w:ind w:left="1440" w:hanging="360"/>
       </w:pPr>
       <w:rPr>
-        <w:rFonts w:ascii="Courier New" w:hAnsi="Courier New" w:hint="default"/>
-        <w:sz w:val="20"/>
-      </w:rPr>
-    </w:lvl>
-    <w:lvl w:ilvl="2" w:tentative="1">
+        <w:rFonts w:ascii="Courier New" w:hAnsi="Courier New" w:cs="Courier New" w:hint="default"/>
+        <w:sz w:val="20"/>
+      </w:rPr>
+    </w:lvl>
+    <w:lvl w:ilvl="2">
       <w:start w:val="1"/>
       <w:numFmt w:val="bullet"/>
       <w:lvlText w:val=""/>
@@ -1182,11 +1371,11 @@
         <w:ind w:left="2160" w:hanging="360"/>
       </w:pPr>
       <w:rPr>
-        <w:rFonts w:ascii="Wingdings" w:hAnsi="Wingdings" w:hint="default"/>
-        <w:sz w:val="20"/>
-      </w:rPr>
-    </w:lvl>
-    <w:lvl w:ilvl="3" w:tentative="1">
+        <w:rFonts w:ascii="Wingdings" w:hAnsi="Wingdings" w:cs="Wingdings" w:hint="default"/>
+        <w:sz w:val="20"/>
+      </w:rPr>
+    </w:lvl>
+    <w:lvl w:ilvl="3">
       <w:start w:val="1"/>
       <w:numFmt w:val="bullet"/>
       <w:lvlText w:val=""/>
@@ -1198,11 +1387,11 @@
         <w:ind w:left="2880" w:hanging="360"/>
       </w:pPr>
       <w:rPr>
-        <w:rFonts w:ascii="Wingdings" w:hAnsi="Wingdings" w:hint="default"/>
-        <w:sz w:val="20"/>
-      </w:rPr>
-    </w:lvl>
-    <w:lvl w:ilvl="4" w:tentative="1">
+        <w:rFonts w:ascii="Wingdings" w:hAnsi="Wingdings" w:cs="Wingdings" w:hint="default"/>
+        <w:sz w:val="20"/>
+      </w:rPr>
+    </w:lvl>
+    <w:lvl w:ilvl="4">
       <w:start w:val="1"/>
       <w:numFmt w:val="bullet"/>
       <w:lvlText w:val=""/>
@@ -1214,11 +1403,11 @@
         <w:ind w:left="3600" w:hanging="360"/>
       </w:pPr>
       <w:rPr>
-        <w:rFonts w:ascii="Wingdings" w:hAnsi="Wingdings" w:hint="default"/>
-        <w:sz w:val="20"/>
-      </w:rPr>
-    </w:lvl>
-    <w:lvl w:ilvl="5" w:tentative="1">
+        <w:rFonts w:ascii="Wingdings" w:hAnsi="Wingdings" w:cs="Wingdings" w:hint="default"/>
+        <w:sz w:val="20"/>
+      </w:rPr>
+    </w:lvl>
+    <w:lvl w:ilvl="5">
       <w:start w:val="1"/>
       <w:numFmt w:val="bullet"/>
       <w:lvlText w:val=""/>
@@ -1230,11 +1419,11 @@
         <w:ind w:left="4320" w:hanging="360"/>
       </w:pPr>
       <w:rPr>
-        <w:rFonts w:ascii="Wingdings" w:hAnsi="Wingdings" w:hint="default"/>
-        <w:sz w:val="20"/>
-      </w:rPr>
-    </w:lvl>
-    <w:lvl w:ilvl="6" w:tentative="1">
+        <w:rFonts w:ascii="Wingdings" w:hAnsi="Wingdings" w:cs="Wingdings" w:hint="default"/>
+        <w:sz w:val="20"/>
+      </w:rPr>
+    </w:lvl>
+    <w:lvl w:ilvl="6">
       <w:start w:val="1"/>
       <w:numFmt w:val="bullet"/>
       <w:lvlText w:val=""/>
@@ -1246,11 +1435,11 @@
         <w:ind w:left="5040" w:hanging="360"/>
       </w:pPr>
       <w:rPr>
-        <w:rFonts w:ascii="Wingdings" w:hAnsi="Wingdings" w:hint="default"/>
-        <w:sz w:val="20"/>
-      </w:rPr>
-    </w:lvl>
-    <w:lvl w:ilvl="7" w:tentative="1">
+        <w:rFonts w:ascii="Wingdings" w:hAnsi="Wingdings" w:cs="Wingdings" w:hint="default"/>
+        <w:sz w:val="20"/>
+      </w:rPr>
+    </w:lvl>
+    <w:lvl w:ilvl="7">
       <w:start w:val="1"/>
       <w:numFmt w:val="bullet"/>
       <w:lvlText w:val=""/>
@@ -1262,11 +1451,11 @@
         <w:ind w:left="5760" w:hanging="360"/>
       </w:pPr>
       <w:rPr>
-        <w:rFonts w:ascii="Wingdings" w:hAnsi="Wingdings" w:hint="default"/>
-        <w:sz w:val="20"/>
-      </w:rPr>
-    </w:lvl>
-    <w:lvl w:ilvl="8" w:tentative="1">
+        <w:rFonts w:ascii="Wingdings" w:hAnsi="Wingdings" w:cs="Wingdings" w:hint="default"/>
+        <w:sz w:val="20"/>
+      </w:rPr>
+    </w:lvl>
+    <w:lvl w:ilvl="8">
       <w:start w:val="1"/>
       <w:numFmt w:val="bullet"/>
       <w:lvlText w:val=""/>
@@ -1278,15 +1467,12 @@
         <w:ind w:left="6480" w:hanging="360"/>
       </w:pPr>
       <w:rPr>
-        <w:rFonts w:ascii="Wingdings" w:hAnsi="Wingdings" w:hint="default"/>
+        <w:rFonts w:ascii="Wingdings" w:hAnsi="Wingdings" w:cs="Wingdings" w:hint="default"/>
         <w:sz w:val="20"/>
       </w:rPr>
     </w:lvl>
   </w:abstractNum>
-  <w:abstractNum w:abstractNumId="3" w15:restartNumberingAfterBreak="0">
-    <w:nsid w:val="6BD646F9"/>
-    <w:multiLevelType w:val="multilevel"/>
-    <w:tmpl w:val="049C1A02"/>
+  <w:abstractNum w:abstractNumId="4">
     <w:lvl w:ilvl="0">
       <w:start w:val="1"/>
       <w:numFmt w:val="bullet"/>
@@ -1299,11 +1485,11 @@
         <w:ind w:left="720" w:hanging="360"/>
       </w:pPr>
       <w:rPr>
-        <w:rFonts w:ascii="Symbol" w:hAnsi="Symbol" w:hint="default"/>
-        <w:sz w:val="20"/>
-      </w:rPr>
-    </w:lvl>
-    <w:lvl w:ilvl="1" w:tentative="1">
+        <w:rFonts w:ascii="Symbol" w:hAnsi="Symbol" w:cs="Symbol" w:hint="default"/>
+        <w:sz w:val="20"/>
+      </w:rPr>
+    </w:lvl>
+    <w:lvl w:ilvl="1">
       <w:start w:val="1"/>
       <w:numFmt w:val="bullet"/>
       <w:lvlText w:val="o"/>
@@ -1315,11 +1501,11 @@
         <w:ind w:left="1440" w:hanging="360"/>
       </w:pPr>
       <w:rPr>
-        <w:rFonts w:ascii="Courier New" w:hAnsi="Courier New" w:hint="default"/>
-        <w:sz w:val="20"/>
-      </w:rPr>
-    </w:lvl>
-    <w:lvl w:ilvl="2" w:tentative="1">
+        <w:rFonts w:ascii="Courier New" w:hAnsi="Courier New" w:cs="Courier New" w:hint="default"/>
+        <w:sz w:val="20"/>
+      </w:rPr>
+    </w:lvl>
+    <w:lvl w:ilvl="2">
       <w:start w:val="1"/>
       <w:numFmt w:val="bullet"/>
       <w:lvlText w:val=""/>
@@ -1331,11 +1517,11 @@
         <w:ind w:left="2160" w:hanging="360"/>
       </w:pPr>
       <w:rPr>
-        <w:rFonts w:ascii="Wingdings" w:hAnsi="Wingdings" w:hint="default"/>
-        <w:sz w:val="20"/>
-      </w:rPr>
-    </w:lvl>
-    <w:lvl w:ilvl="3" w:tentative="1">
+        <w:rFonts w:ascii="Wingdings" w:hAnsi="Wingdings" w:cs="Wingdings" w:hint="default"/>
+        <w:sz w:val="20"/>
+      </w:rPr>
+    </w:lvl>
+    <w:lvl w:ilvl="3">
       <w:start w:val="1"/>
       <w:numFmt w:val="bullet"/>
       <w:lvlText w:val=""/>
@@ -1347,11 +1533,11 @@
         <w:ind w:left="2880" w:hanging="360"/>
       </w:pPr>
       <w:rPr>
-        <w:rFonts w:ascii="Wingdings" w:hAnsi="Wingdings" w:hint="default"/>
-        <w:sz w:val="20"/>
-      </w:rPr>
-    </w:lvl>
-    <w:lvl w:ilvl="4" w:tentative="1">
+        <w:rFonts w:ascii="Wingdings" w:hAnsi="Wingdings" w:cs="Wingdings" w:hint="default"/>
+        <w:sz w:val="20"/>
+      </w:rPr>
+    </w:lvl>
+    <w:lvl w:ilvl="4">
       <w:start w:val="1"/>
       <w:numFmt w:val="bullet"/>
       <w:lvlText w:val=""/>
@@ -1363,11 +1549,11 @@
         <w:ind w:left="3600" w:hanging="360"/>
       </w:pPr>
       <w:rPr>
-        <w:rFonts w:ascii="Wingdings" w:hAnsi="Wingdings" w:hint="default"/>
-        <w:sz w:val="20"/>
-      </w:rPr>
-    </w:lvl>
-    <w:lvl w:ilvl="5" w:tentative="1">
+        <w:rFonts w:ascii="Wingdings" w:hAnsi="Wingdings" w:cs="Wingdings" w:hint="default"/>
+        <w:sz w:val="20"/>
+      </w:rPr>
+    </w:lvl>
+    <w:lvl w:ilvl="5">
       <w:start w:val="1"/>
       <w:numFmt w:val="bullet"/>
       <w:lvlText w:val=""/>
@@ -1379,11 +1565,11 @@
         <w:ind w:left="4320" w:hanging="360"/>
       </w:pPr>
       <w:rPr>
-        <w:rFonts w:ascii="Wingdings" w:hAnsi="Wingdings" w:hint="default"/>
-        <w:sz w:val="20"/>
-      </w:rPr>
-    </w:lvl>
-    <w:lvl w:ilvl="6" w:tentative="1">
+        <w:rFonts w:ascii="Wingdings" w:hAnsi="Wingdings" w:cs="Wingdings" w:hint="default"/>
+        <w:sz w:val="20"/>
+      </w:rPr>
+    </w:lvl>
+    <w:lvl w:ilvl="6">
       <w:start w:val="1"/>
       <w:numFmt w:val="bullet"/>
       <w:lvlText w:val=""/>
@@ -1395,11 +1581,11 @@
         <w:ind w:left="5040" w:hanging="360"/>
       </w:pPr>
       <w:rPr>
-        <w:rFonts w:ascii="Wingdings" w:hAnsi="Wingdings" w:hint="default"/>
-        <w:sz w:val="20"/>
-      </w:rPr>
-    </w:lvl>
-    <w:lvl w:ilvl="7" w:tentative="1">
+        <w:rFonts w:ascii="Wingdings" w:hAnsi="Wingdings" w:cs="Wingdings" w:hint="default"/>
+        <w:sz w:val="20"/>
+      </w:rPr>
+    </w:lvl>
+    <w:lvl w:ilvl="7">
       <w:start w:val="1"/>
       <w:numFmt w:val="bullet"/>
       <w:lvlText w:val=""/>
@@ -1411,11 +1597,11 @@
         <w:ind w:left="5760" w:hanging="360"/>
       </w:pPr>
       <w:rPr>
-        <w:rFonts w:ascii="Wingdings" w:hAnsi="Wingdings" w:hint="default"/>
-        <w:sz w:val="20"/>
-      </w:rPr>
-    </w:lvl>
-    <w:lvl w:ilvl="8" w:tentative="1">
+        <w:rFonts w:ascii="Wingdings" w:hAnsi="Wingdings" w:cs="Wingdings" w:hint="default"/>
+        <w:sz w:val="20"/>
+      </w:rPr>
+    </w:lvl>
+    <w:lvl w:ilvl="8">
       <w:start w:val="1"/>
       <w:numFmt w:val="bullet"/>
       <w:lvlText w:val=""/>
@@ -1427,15 +1613,12 @@
         <w:ind w:left="6480" w:hanging="360"/>
       </w:pPr>
       <w:rPr>
-        <w:rFonts w:ascii="Wingdings" w:hAnsi="Wingdings" w:hint="default"/>
+        <w:rFonts w:ascii="Wingdings" w:hAnsi="Wingdings" w:cs="Wingdings" w:hint="default"/>
         <w:sz w:val="20"/>
       </w:rPr>
     </w:lvl>
   </w:abstractNum>
-  <w:abstractNum w:abstractNumId="4" w15:restartNumberingAfterBreak="0">
-    <w:nsid w:val="7EB96129"/>
-    <w:multiLevelType w:val="multilevel"/>
-    <w:tmpl w:val="5DD069E6"/>
+  <w:abstractNum w:abstractNumId="5">
     <w:lvl w:ilvl="0">
       <w:start w:val="1"/>
       <w:numFmt w:val="bullet"/>
@@ -1448,11 +1631,11 @@
         <w:ind w:left="720" w:hanging="360"/>
       </w:pPr>
       <w:rPr>
-        <w:rFonts w:ascii="Symbol" w:hAnsi="Symbol" w:hint="default"/>
-        <w:sz w:val="20"/>
-      </w:rPr>
-    </w:lvl>
-    <w:lvl w:ilvl="1" w:tentative="1">
+        <w:rFonts w:ascii="Symbol" w:hAnsi="Symbol" w:cs="Symbol" w:hint="default"/>
+        <w:sz w:val="20"/>
+      </w:rPr>
+    </w:lvl>
+    <w:lvl w:ilvl="1">
       <w:start w:val="1"/>
       <w:numFmt w:val="bullet"/>
       <w:lvlText w:val="o"/>
@@ -1464,11 +1647,11 @@
         <w:ind w:left="1440" w:hanging="360"/>
       </w:pPr>
       <w:rPr>
-        <w:rFonts w:ascii="Courier New" w:hAnsi="Courier New" w:hint="default"/>
-        <w:sz w:val="20"/>
-      </w:rPr>
-    </w:lvl>
-    <w:lvl w:ilvl="2" w:tentative="1">
+        <w:rFonts w:ascii="Courier New" w:hAnsi="Courier New" w:cs="Courier New" w:hint="default"/>
+        <w:sz w:val="20"/>
+      </w:rPr>
+    </w:lvl>
+    <w:lvl w:ilvl="2">
       <w:start w:val="1"/>
       <w:numFmt w:val="bullet"/>
       <w:lvlText w:val=""/>
@@ -1480,11 +1663,11 @@
         <w:ind w:left="2160" w:hanging="360"/>
       </w:pPr>
       <w:rPr>
-        <w:rFonts w:ascii="Wingdings" w:hAnsi="Wingdings" w:hint="default"/>
-        <w:sz w:val="20"/>
-      </w:rPr>
-    </w:lvl>
-    <w:lvl w:ilvl="3" w:tentative="1">
+        <w:rFonts w:ascii="Wingdings" w:hAnsi="Wingdings" w:cs="Wingdings" w:hint="default"/>
+        <w:sz w:val="20"/>
+      </w:rPr>
+    </w:lvl>
+    <w:lvl w:ilvl="3">
       <w:start w:val="1"/>
       <w:numFmt w:val="bullet"/>
       <w:lvlText w:val=""/>
@@ -1496,11 +1679,11 @@
         <w:ind w:left="2880" w:hanging="360"/>
       </w:pPr>
       <w:rPr>
-        <w:rFonts w:ascii="Wingdings" w:hAnsi="Wingdings" w:hint="default"/>
-        <w:sz w:val="20"/>
-      </w:rPr>
-    </w:lvl>
-    <w:lvl w:ilvl="4" w:tentative="1">
+        <w:rFonts w:ascii="Wingdings" w:hAnsi="Wingdings" w:cs="Wingdings" w:hint="default"/>
+        <w:sz w:val="20"/>
+      </w:rPr>
+    </w:lvl>
+    <w:lvl w:ilvl="4">
       <w:start w:val="1"/>
       <w:numFmt w:val="bullet"/>
       <w:lvlText w:val=""/>
@@ -1512,11 +1695,11 @@
         <w:ind w:left="3600" w:hanging="360"/>
       </w:pPr>
       <w:rPr>
-        <w:rFonts w:ascii="Wingdings" w:hAnsi="Wingdings" w:hint="default"/>
-        <w:sz w:val="20"/>
-      </w:rPr>
-    </w:lvl>
-    <w:lvl w:ilvl="5" w:tentative="1">
+        <w:rFonts w:ascii="Wingdings" w:hAnsi="Wingdings" w:cs="Wingdings" w:hint="default"/>
+        <w:sz w:val="20"/>
+      </w:rPr>
+    </w:lvl>
+    <w:lvl w:ilvl="5">
       <w:start w:val="1"/>
       <w:numFmt w:val="bullet"/>
       <w:lvlText w:val=""/>
@@ -1528,11 +1711,11 @@
         <w:ind w:left="4320" w:hanging="360"/>
       </w:pPr>
       <w:rPr>
-        <w:rFonts w:ascii="Wingdings" w:hAnsi="Wingdings" w:hint="default"/>
-        <w:sz w:val="20"/>
-      </w:rPr>
-    </w:lvl>
-    <w:lvl w:ilvl="6" w:tentative="1">
+        <w:rFonts w:ascii="Wingdings" w:hAnsi="Wingdings" w:cs="Wingdings" w:hint="default"/>
+        <w:sz w:val="20"/>
+      </w:rPr>
+    </w:lvl>
+    <w:lvl w:ilvl="6">
       <w:start w:val="1"/>
       <w:numFmt w:val="bullet"/>
       <w:lvlText w:val=""/>
@@ -1544,11 +1727,11 @@
         <w:ind w:left="5040" w:hanging="360"/>
       </w:pPr>
       <w:rPr>
-        <w:rFonts w:ascii="Wingdings" w:hAnsi="Wingdings" w:hint="default"/>
-        <w:sz w:val="20"/>
-      </w:rPr>
-    </w:lvl>
-    <w:lvl w:ilvl="7" w:tentative="1">
+        <w:rFonts w:ascii="Wingdings" w:hAnsi="Wingdings" w:cs="Wingdings" w:hint="default"/>
+        <w:sz w:val="20"/>
+      </w:rPr>
+    </w:lvl>
+    <w:lvl w:ilvl="7">
       <w:start w:val="1"/>
       <w:numFmt w:val="bullet"/>
       <w:lvlText w:val=""/>
@@ -1560,11 +1743,11 @@
         <w:ind w:left="5760" w:hanging="360"/>
       </w:pPr>
       <w:rPr>
-        <w:rFonts w:ascii="Wingdings" w:hAnsi="Wingdings" w:hint="default"/>
-        <w:sz w:val="20"/>
-      </w:rPr>
-    </w:lvl>
-    <w:lvl w:ilvl="8" w:tentative="1">
+        <w:rFonts w:ascii="Wingdings" w:hAnsi="Wingdings" w:cs="Wingdings" w:hint="default"/>
+        <w:sz w:val="20"/>
+      </w:rPr>
+    </w:lvl>
+    <w:lvl w:ilvl="8">
       <w:start w:val="1"/>
       <w:numFmt w:val="bullet"/>
       <w:lvlText w:val=""/>
@@ -1576,35 +1759,157 @@
         <w:ind w:left="6480" w:hanging="360"/>
       </w:pPr>
       <w:rPr>
-        <w:rFonts w:ascii="Wingdings" w:hAnsi="Wingdings" w:hint="default"/>
+        <w:rFonts w:ascii="Wingdings" w:hAnsi="Wingdings" w:cs="Wingdings" w:hint="default"/>
         <w:sz w:val="20"/>
       </w:rPr>
     </w:lvl>
   </w:abstractNum>
-  <w:num w:numId="1" w16cid:durableId="542909959">
+  <w:abstractNum w:abstractNumId="6">
+    <w:lvl w:ilvl="0">
+      <w:start w:val="1"/>
+      <w:numFmt w:val="none"/>
+      <w:suff w:val="nothing"/>
+      <w:lvlText w:val=""/>
+      <w:lvlJc w:val="left"/>
+      <w:pPr>
+        <w:tabs>
+          <w:tab w:val="num" w:pos="0"/>
+        </w:tabs>
+        <w:ind w:left="0" w:hanging="0"/>
+      </w:pPr>
+    </w:lvl>
+    <w:lvl w:ilvl="1">
+      <w:start w:val="1"/>
+      <w:numFmt w:val="none"/>
+      <w:suff w:val="nothing"/>
+      <w:lvlText w:val=""/>
+      <w:lvlJc w:val="left"/>
+      <w:pPr>
+        <w:tabs>
+          <w:tab w:val="num" w:pos="0"/>
+        </w:tabs>
+        <w:ind w:left="0" w:hanging="0"/>
+      </w:pPr>
+    </w:lvl>
+    <w:lvl w:ilvl="2">
+      <w:start w:val="1"/>
+      <w:numFmt w:val="none"/>
+      <w:suff w:val="nothing"/>
+      <w:lvlText w:val=""/>
+      <w:lvlJc w:val="left"/>
+      <w:pPr>
+        <w:tabs>
+          <w:tab w:val="num" w:pos="0"/>
+        </w:tabs>
+        <w:ind w:left="0" w:hanging="0"/>
+      </w:pPr>
+    </w:lvl>
+    <w:lvl w:ilvl="3">
+      <w:start w:val="1"/>
+      <w:numFmt w:val="none"/>
+      <w:suff w:val="nothing"/>
+      <w:lvlText w:val=""/>
+      <w:lvlJc w:val="left"/>
+      <w:pPr>
+        <w:tabs>
+          <w:tab w:val="num" w:pos="0"/>
+        </w:tabs>
+        <w:ind w:left="0" w:hanging="0"/>
+      </w:pPr>
+    </w:lvl>
+    <w:lvl w:ilvl="4">
+      <w:start w:val="1"/>
+      <w:numFmt w:val="none"/>
+      <w:suff w:val="nothing"/>
+      <w:lvlText w:val=""/>
+      <w:lvlJc w:val="left"/>
+      <w:pPr>
+        <w:tabs>
+          <w:tab w:val="num" w:pos="0"/>
+        </w:tabs>
+        <w:ind w:left="0" w:hanging="0"/>
+      </w:pPr>
+    </w:lvl>
+    <w:lvl w:ilvl="5">
+      <w:start w:val="1"/>
+      <w:numFmt w:val="none"/>
+      <w:suff w:val="nothing"/>
+      <w:lvlText w:val=""/>
+      <w:lvlJc w:val="left"/>
+      <w:pPr>
+        <w:tabs>
+          <w:tab w:val="num" w:pos="0"/>
+        </w:tabs>
+        <w:ind w:left="0" w:hanging="0"/>
+      </w:pPr>
+    </w:lvl>
+    <w:lvl w:ilvl="6">
+      <w:start w:val="1"/>
+      <w:numFmt w:val="none"/>
+      <w:suff w:val="nothing"/>
+      <w:lvlText w:val=""/>
+      <w:lvlJc w:val="left"/>
+      <w:pPr>
+        <w:tabs>
+          <w:tab w:val="num" w:pos="0"/>
+        </w:tabs>
+        <w:ind w:left="0" w:hanging="0"/>
+      </w:pPr>
+    </w:lvl>
+    <w:lvl w:ilvl="7">
+      <w:start w:val="1"/>
+      <w:numFmt w:val="none"/>
+      <w:suff w:val="nothing"/>
+      <w:lvlText w:val=""/>
+      <w:lvlJc w:val="left"/>
+      <w:pPr>
+        <w:tabs>
+          <w:tab w:val="num" w:pos="0"/>
+        </w:tabs>
+        <w:ind w:left="0" w:hanging="0"/>
+      </w:pPr>
+    </w:lvl>
+    <w:lvl w:ilvl="8">
+      <w:start w:val="1"/>
+      <w:numFmt w:val="none"/>
+      <w:suff w:val="nothing"/>
+      <w:lvlText w:val=""/>
+      <w:lvlJc w:val="left"/>
+      <w:pPr>
+        <w:tabs>
+          <w:tab w:val="num" w:pos="0"/>
+        </w:tabs>
+        <w:ind w:left="0" w:hanging="0"/>
+      </w:pPr>
+    </w:lvl>
+  </w:abstractNum>
+  <w:num w:numId="1">
+    <w:abstractNumId w:val="1"/>
+  </w:num>
+  <w:num w:numId="2">
     <w:abstractNumId w:val="2"/>
   </w:num>
-  <w:num w:numId="2" w16cid:durableId="1497333047">
-    <w:abstractNumId w:val="1"/>
+  <w:num w:numId="3">
+    <w:abstractNumId w:val="3"/>
   </w:num>
-  <w:num w:numId="3" w16cid:durableId="831333632">
+  <w:num w:numId="4">
     <w:abstractNumId w:val="4"/>
   </w:num>
-  <w:num w:numId="4" w16cid:durableId="752895317">
-    <w:abstractNumId w:val="3"/>
+  <w:num w:numId="5">
+    <w:abstractNumId w:val="5"/>
   </w:num>
-  <w:num w:numId="5" w16cid:durableId="138499506">
-    <w:abstractNumId w:val="0"/>
+  <w:num w:numId="6">
+    <w:abstractNumId w:val="6"/>
   </w:num>
 </w:numbering>
 </file>
 
 <file path=word/styles.xml><?xml version="1.0" encoding="utf-8"?>
-<w:styles xmlns:mc="http://schemas.openxmlformats.org/markup-compatibility/2006" xmlns:r="http://schemas.openxmlformats.org/officeDocument/2006/relationships" xmlns:w="http://schemas.openxmlformats.org/wordprocessingml/2006/main" xmlns:w14="http://schemas.microsoft.com/office/word/2010/wordml" xmlns:w15="http://schemas.microsoft.com/office/word/2012/wordml" xmlns:w16cex="http://schemas.microsoft.com/office/word/2018/wordml/cex" xmlns:w16cid="http://schemas.microsoft.com/office/word/2016/wordml/cid" xmlns:w16="http://schemas.microsoft.com/office/word/2018/wordml" xmlns:w16du="http://schemas.microsoft.com/office/word/2023/wordml/word16du" xmlns:w16sdtdh="http://schemas.microsoft.com/office/word/2020/wordml/sdtdatahash" xmlns:w16sdtfl="http://schemas.microsoft.com/office/word/2024/wordml/sdtformatlock" xmlns:w16se="http://schemas.microsoft.com/office/word/2015/wordml/symex" mc:Ignorable="w14 w15 w16se w16cid w16 w16cex w16sdtdh w16sdtfl w16du">
+<w:styles xmlns:w="http://schemas.openxmlformats.org/wordprocessingml/2006/main" xmlns:w14="http://schemas.microsoft.com/office/word/2010/wordml" xmlns:mc="http://schemas.openxmlformats.org/markup-compatibility/2006" mc:Ignorable="w14">
   <w:docDefaults>
     <w:rPrDefault>
       <w:rPr>
-        <w:rFonts w:asciiTheme="minorHAnsi" w:eastAsiaTheme="minorHAnsi" w:hAnsiTheme="minorHAnsi" w:cstheme="minorBidi"/>
+        <w:rFonts w:ascii="Calibri" w:hAnsi="Calibri" w:eastAsia="Calibri" w:cs="" w:asciiTheme="minorHAnsi" w:cstheme="minorBidi" w:eastAsiaTheme="minorHAnsi" w:hAnsiTheme="minorHAnsi"/>
         <w:sz w:val="22"/>
         <w:szCs w:val="22"/>
         <w:lang w:val="en-IN" w:eastAsia="en-US" w:bidi="ar-SA"/>
@@ -1612,21 +1917,21 @@
     </w:rPrDefault>
     <w:pPrDefault>
       <w:pPr>
-        <w:spacing w:after="160" w:line="259" w:lineRule="auto"/>
+        <w:suppressAutoHyphens w:val="true"/>
       </w:pPr>
     </w:pPrDefault>
   </w:docDefaults>
   <w:latentStyles w:defLockedState="0" w:defUIPriority="99" w:defSemiHidden="0" w:defUnhideWhenUsed="0" w:defQFormat="0" w:count="376">
     <w:lsdException w:name="Normal" w:uiPriority="0" w:qFormat="1"/>
     <w:lsdException w:name="heading 1" w:uiPriority="9" w:qFormat="1"/>
-    <w:lsdException w:name="heading 2" w:semiHidden="1" w:uiPriority="9" w:unhideWhenUsed="1" w:qFormat="1"/>
-    <w:lsdException w:name="heading 3" w:semiHidden="1" w:uiPriority="9" w:unhideWhenUsed="1" w:qFormat="1"/>
-    <w:lsdException w:name="heading 4" w:semiHidden="1" w:uiPriority="9" w:unhideWhenUsed="1" w:qFormat="1"/>
-    <w:lsdException w:name="heading 5" w:semiHidden="1" w:uiPriority="9" w:unhideWhenUsed="1" w:qFormat="1"/>
-    <w:lsdException w:name="heading 6" w:semiHidden="1" w:uiPriority="9" w:unhideWhenUsed="1" w:qFormat="1"/>
-    <w:lsdException w:name="heading 7" w:semiHidden="1" w:uiPriority="9" w:unhideWhenUsed="1" w:qFormat="1"/>
-    <w:lsdException w:name="heading 8" w:semiHidden="1" w:uiPriority="9" w:unhideWhenUsed="1" w:qFormat="1"/>
-    <w:lsdException w:name="heading 9" w:semiHidden="1" w:uiPriority="9" w:unhideWhenUsed="1" w:qFormat="1"/>
+    <w:lsdException w:name="heading 2" w:uiPriority="9" w:semiHidden="1" w:unhideWhenUsed="1" w:qFormat="1"/>
+    <w:lsdException w:name="heading 3" w:uiPriority="9" w:semiHidden="1" w:unhideWhenUsed="1" w:qFormat="1"/>
+    <w:lsdException w:name="heading 4" w:uiPriority="9" w:semiHidden="1" w:unhideWhenUsed="1" w:qFormat="1"/>
+    <w:lsdException w:name="heading 5" w:uiPriority="9" w:semiHidden="1" w:unhideWhenUsed="1" w:qFormat="1"/>
+    <w:lsdException w:name="heading 6" w:uiPriority="9" w:semiHidden="1" w:unhideWhenUsed="1" w:qFormat="1"/>
+    <w:lsdException w:name="heading 7" w:uiPriority="9" w:semiHidden="1" w:unhideWhenUsed="1" w:qFormat="1"/>
+    <w:lsdException w:name="heading 8" w:uiPriority="9" w:semiHidden="1" w:unhideWhenUsed="1" w:qFormat="1"/>
+    <w:lsdException w:name="heading 9" w:uiPriority="9" w:semiHidden="1" w:unhideWhenUsed="1" w:qFormat="1"/>
     <w:lsdException w:name="index 1" w:semiHidden="1" w:unhideWhenUsed="1"/>
     <w:lsdException w:name="index 2" w:semiHidden="1" w:unhideWhenUsed="1"/>
     <w:lsdException w:name="index 3" w:semiHidden="1" w:unhideWhenUsed="1"/>
@@ -1636,22 +1941,22 @@
     <w:lsdException w:name="index 7" w:semiHidden="1" w:unhideWhenUsed="1"/>
     <w:lsdException w:name="index 8" w:semiHidden="1" w:unhideWhenUsed="1"/>
     <w:lsdException w:name="index 9" w:semiHidden="1" w:unhideWhenUsed="1"/>
-    <w:lsdException w:name="toc 1" w:semiHidden="1" w:uiPriority="39" w:unhideWhenUsed="1"/>
-    <w:lsdException w:name="toc 2" w:semiHidden="1" w:uiPriority="39" w:unhideWhenUsed="1"/>
-    <w:lsdException w:name="toc 3" w:semiHidden="1" w:uiPriority="39" w:unhideWhenUsed="1"/>
-    <w:lsdException w:name="toc 4" w:semiHidden="1" w:uiPriority="39" w:unhideWhenUsed="1"/>
-    <w:lsdException w:name="toc 5" w:semiHidden="1" w:uiPriority="39" w:unhideWhenUsed="1"/>
-    <w:lsdException w:name="toc 6" w:semiHidden="1" w:uiPriority="39" w:unhideWhenUsed="1"/>
-    <w:lsdException w:name="toc 7" w:semiHidden="1" w:uiPriority="39" w:unhideWhenUsed="1"/>
-    <w:lsdException w:name="toc 8" w:semiHidden="1" w:uiPriority="39" w:unhideWhenUsed="1"/>
-    <w:lsdException w:name="toc 9" w:semiHidden="1" w:uiPriority="39" w:unhideWhenUsed="1"/>
+    <w:lsdException w:name="toc 1" w:uiPriority="39" w:semiHidden="1" w:unhideWhenUsed="1"/>
+    <w:lsdException w:name="toc 2" w:uiPriority="39" w:semiHidden="1" w:unhideWhenUsed="1"/>
+    <w:lsdException w:name="toc 3" w:uiPriority="39" w:semiHidden="1" w:unhideWhenUsed="1"/>
+    <w:lsdException w:name="toc 4" w:uiPriority="39" w:semiHidden="1" w:unhideWhenUsed="1"/>
+    <w:lsdException w:name="toc 5" w:uiPriority="39" w:semiHidden="1" w:unhideWhenUsed="1"/>
+    <w:lsdException w:name="toc 6" w:uiPriority="39" w:semiHidden="1" w:unhideWhenUsed="1"/>
+    <w:lsdException w:name="toc 7" w:uiPriority="39" w:semiHidden="1" w:unhideWhenUsed="1"/>
+    <w:lsdException w:name="toc 8" w:uiPriority="39" w:semiHidden="1" w:unhideWhenUsed="1"/>
+    <w:lsdException w:name="toc 9" w:uiPriority="39" w:semiHidden="1" w:unhideWhenUsed="1"/>
     <w:lsdException w:name="Normal Indent" w:semiHidden="1" w:unhideWhenUsed="1"/>
     <w:lsdException w:name="footnote text" w:semiHidden="1" w:unhideWhenUsed="1"/>
     <w:lsdException w:name="annotation text" w:semiHidden="1" w:unhideWhenUsed="1"/>
     <w:lsdException w:name="header" w:semiHidden="1" w:unhideWhenUsed="1"/>
     <w:lsdException w:name="footer" w:semiHidden="1" w:unhideWhenUsed="1"/>
     <w:lsdException w:name="index heading" w:semiHidden="1" w:unhideWhenUsed="1"/>
-    <w:lsdException w:name="caption" w:semiHidden="1" w:uiPriority="35" w:unhideWhenUsed="1" w:qFormat="1"/>
+    <w:lsdException w:name="caption" w:uiPriority="35" w:semiHidden="1" w:unhideWhenUsed="1" w:qFormat="1"/>
     <w:lsdException w:name="table of figures" w:semiHidden="1" w:unhideWhenUsed="1"/>
     <w:lsdException w:name="envelope address" w:semiHidden="1" w:unhideWhenUsed="1"/>
     <w:lsdException w:name="envelope return" w:semiHidden="1" w:unhideWhenUsed="1"/>
@@ -1682,7 +1987,7 @@
     <w:lsdException w:name="Title" w:uiPriority="10" w:qFormat="1"/>
     <w:lsdException w:name="Closing" w:semiHidden="1" w:unhideWhenUsed="1"/>
     <w:lsdException w:name="Signature" w:semiHidden="1" w:unhideWhenUsed="1"/>
-    <w:lsdException w:name="Default Paragraph Font" w:semiHidden="1" w:uiPriority="1" w:unhideWhenUsed="1"/>
+    <w:lsdException w:name="Default Paragraph Font" w:uiPriority="1" w:semiHidden="1" w:unhideWhenUsed="1"/>
     <w:lsdException w:name="Body Text" w:semiHidden="1" w:unhideWhenUsed="1"/>
     <w:lsdException w:name="Body Text Indent" w:semiHidden="1" w:unhideWhenUsed="1"/>
     <w:lsdException w:name="List Continue" w:semiHidden="1" w:unhideWhenUsed="1"/>
@@ -1882,8 +2187,8 @@
     <w:lsdException w:name="Subtle Reference" w:uiPriority="31" w:qFormat="1"/>
     <w:lsdException w:name="Intense Reference" w:uiPriority="32" w:qFormat="1"/>
     <w:lsdException w:name="Book Title" w:uiPriority="33" w:qFormat="1"/>
-    <w:lsdException w:name="Bibliography" w:semiHidden="1" w:uiPriority="37" w:unhideWhenUsed="1"/>
-    <w:lsdException w:name="TOC Heading" w:semiHidden="1" w:uiPriority="39" w:unhideWhenUsed="1" w:qFormat="1"/>
+    <w:lsdException w:name="Bibliography" w:uiPriority="37" w:semiHidden="1" w:unhideWhenUsed="1"/>
+    <w:lsdException w:name="TOC Heading" w:uiPriority="39" w:semiHidden="1" w:unhideWhenUsed="1" w:qFormat="1"/>
     <w:lsdException w:name="Plain Table 1" w:uiPriority="41"/>
     <w:lsdException w:name="Plain Table 2" w:uiPriority="42"/>
     <w:lsdException w:name="Plain Table 3" w:uiPriority="43"/>
@@ -1994,15 +2299,111 @@
     <w:lsdException w:name="Unresolved Mention" w:semiHidden="1" w:unhideWhenUsed="1"/>
     <w:lsdException w:name="Smart Link" w:semiHidden="1" w:unhideWhenUsed="1"/>
   </w:latentStyles>
-  <w:style w:type="paragraph" w:default="1" w:styleId="Normal">
+  <w:style w:type="paragraph" w:styleId="Normal" w:default="1">
     <w:name w:val="Normal"/>
     <w:qFormat/>
+    <w:pPr>
+      <w:widowControl/>
+      <w:bidi w:val="0"/>
+      <w:spacing w:lineRule="auto" w:line="259" w:before="0" w:after="160"/>
+      <w:jc w:val="left"/>
+    </w:pPr>
+    <w:rPr>
+      <w:rFonts w:ascii="Calibri" w:hAnsi="Calibri" w:eastAsia="Calibri" w:cs="" w:asciiTheme="minorHAnsi" w:cstheme="minorBidi" w:eastAsiaTheme="minorHAnsi" w:hAnsiTheme="minorHAnsi"/>
+      <w:color w:val="auto"/>
+      <w:kern w:val="0"/>
+      <w:sz w:val="22"/>
+      <w:szCs w:val="22"/>
+      <w:lang w:val="en-IN" w:eastAsia="en-US" w:bidi="ar-SA"/>
+    </w:rPr>
   </w:style>
-  <w:style w:type="character" w:default="1" w:styleId="DefaultParagraphFont">
+  <w:style w:type="character" w:styleId="DefaultParagraphFont" w:default="1">
     <w:name w:val="Default Paragraph Font"/>
     <w:uiPriority w:val="1"/>
     <w:semiHidden/>
     <w:unhideWhenUsed/>
+    <w:qFormat/>
+    <w:rPr/>
+  </w:style>
+  <w:style w:type="paragraph" w:styleId="Heading">
+    <w:name w:val="Heading"/>
+    <w:basedOn w:val="Normal"/>
+    <w:next w:val="BodyText"/>
+    <w:qFormat/>
+    <w:pPr>
+      <w:keepNext w:val="true"/>
+      <w:spacing w:before="240" w:after="120"/>
+    </w:pPr>
+    <w:rPr>
+      <w:rFonts w:ascii="Liberation Sans" w:hAnsi="Liberation Sans" w:eastAsia="Microsoft YaHei" w:cs="Arial"/>
+      <w:sz w:val="28"/>
+      <w:szCs w:val="28"/>
+    </w:rPr>
+  </w:style>
+  <w:style w:type="paragraph" w:styleId="BodyText">
+    <w:name w:val="Body Text"/>
+    <w:basedOn w:val="Normal"/>
+    <w:pPr>
+      <w:spacing w:lineRule="auto" w:line="276" w:before="0" w:after="140"/>
+    </w:pPr>
+    <w:rPr/>
+  </w:style>
+  <w:style w:type="paragraph" w:styleId="List">
+    <w:name w:val="List"/>
+    <w:basedOn w:val="BodyText"/>
+    <w:pPr/>
+    <w:rPr>
+      <w:rFonts w:cs="Arial"/>
+    </w:rPr>
+  </w:style>
+  <w:style w:type="paragraph" w:styleId="Caption">
+    <w:name w:val="caption"/>
+    <w:basedOn w:val="Normal"/>
+    <w:qFormat/>
+    <w:pPr>
+      <w:suppressLineNumbers/>
+      <w:spacing w:before="120" w:after="120"/>
+    </w:pPr>
+    <w:rPr>
+      <w:rFonts w:cs="Arial"/>
+      <w:i/>
+      <w:iCs/>
+      <w:sz w:val="24"/>
+      <w:szCs w:val="24"/>
+    </w:rPr>
+  </w:style>
+  <w:style w:type="paragraph" w:styleId="Index">
+    <w:name w:val="Index"/>
+    <w:basedOn w:val="Normal"/>
+    <w:qFormat/>
+    <w:pPr>
+      <w:suppressLineNumbers/>
+    </w:pPr>
+    <w:rPr>
+      <w:rFonts w:cs="Arial"/>
+    </w:rPr>
+  </w:style>
+  <w:style w:type="paragraph" w:styleId="NormalWeb">
+    <w:name w:val="Normal (Web)"/>
+    <w:basedOn w:val="Normal"/>
+    <w:uiPriority w:val="99"/>
+    <w:semiHidden/>
+    <w:unhideWhenUsed/>
+    <w:qFormat/>
+    <w:rsid w:val="006749f8"/>
+    <w:pPr/>
+    <w:rPr>
+      <w:rFonts w:ascii="Times New Roman" w:hAnsi="Times New Roman" w:cs="Times New Roman"/>
+      <w:sz w:val="24"/>
+      <w:szCs w:val="24"/>
+    </w:rPr>
+  </w:style>
+  <w:style w:type="numbering" w:styleId="NoList" w:default="1">
+    <w:name w:val="No List"/>
+    <w:uiPriority w:val="99"/>
+    <w:semiHidden/>
+    <w:unhideWhenUsed/>
+    <w:qFormat/>
   </w:style>
   <w:style w:type="table" w:default="1" w:styleId="TableNormal">
     <w:name w:val="Normal Table"/>
@@ -2010,7 +2411,6 @@
     <w:semiHidden/>
     <w:unhideWhenUsed/>
     <w:tblPr>
-      <w:tblInd w:w="0" w:type="dxa"/>
       <w:tblCellMar>
         <w:top w:w="0" w:type="dxa"/>
         <w:left w:w="108" w:type="dxa"/>
@@ -2019,184 +2419,101 @@
       </w:tblCellMar>
     </w:tblPr>
   </w:style>
-  <w:style w:type="numbering" w:default="1" w:styleId="NoList">
-    <w:name w:val="No List"/>
-    <w:uiPriority w:val="99"/>
-    <w:semiHidden/>
-    <w:unhideWhenUsed/>
-  </w:style>
-  <w:style w:type="paragraph" w:styleId="NormalWeb">
-    <w:name w:val="Normal (Web)"/>
-    <w:basedOn w:val="Normal"/>
-    <w:uiPriority w:val="99"/>
-    <w:semiHidden/>
-    <w:unhideWhenUsed/>
-    <w:rsid w:val="006749F8"/>
-    <w:rPr>
-      <w:rFonts w:ascii="Times New Roman" w:hAnsi="Times New Roman" w:cs="Times New Roman"/>
-      <w:sz w:val="24"/>
-      <w:szCs w:val="24"/>
-    </w:rPr>
-  </w:style>
 </w:styles>
 </file>
 
 <file path=word/theme/theme1.xml><?xml version="1.0" encoding="utf-8"?>
-<a:theme xmlns:a="http://schemas.openxmlformats.org/drawingml/2006/main" name="Office Theme">
+<a:theme xmlns:a="http://schemas.openxmlformats.org/drawingml/2006/main" xmlns:r="http://schemas.openxmlformats.org/officeDocument/2006/relationships" name="Office Theme">
   <a:themeElements>
     <a:clrScheme name="Office">
       <a:dk1>
-        <a:sysClr val="windowText" lastClr="000000"/>
+        <a:srgbClr val="000000"/>
       </a:dk1>
       <a:lt1>
-        <a:sysClr val="window" lastClr="FFFFFF"/>
+        <a:srgbClr val="ffffff"/>
       </a:lt1>
       <a:dk2>
-        <a:srgbClr val="44546A"/>
+        <a:srgbClr val="44546a"/>
       </a:dk2>
       <a:lt2>
-        <a:srgbClr val="E7E6E6"/>
+        <a:srgbClr val="e7e6e6"/>
       </a:lt2>
       <a:accent1>
-        <a:srgbClr val="5B9BD5"/>
+        <a:srgbClr val="5b9bd5"/>
       </a:accent1>
       <a:accent2>
-        <a:srgbClr val="ED7D31"/>
+        <a:srgbClr val="ed7d31"/>
       </a:accent2>
       <a:accent3>
-        <a:srgbClr val="A5A5A5"/>
+        <a:srgbClr val="a5a5a5"/>
       </a:accent3>
       <a:accent4>
-        <a:srgbClr val="FFC000"/>
+        <a:srgbClr val="ffc000"/>
       </a:accent4>
       <a:accent5>
-        <a:srgbClr val="4472C4"/>
+        <a:srgbClr val="4472c4"/>
       </a:accent5>
       <a:accent6>
-        <a:srgbClr val="70AD47"/>
+        <a:srgbClr val="70ad47"/>
       </a:accent6>
       <a:hlink>
-        <a:srgbClr val="0563C1"/>
+        <a:srgbClr val="0563c1"/>
       </a:hlink>
       <a:folHlink>
-        <a:srgbClr val="954F72"/>
+        <a:srgbClr val="954f72"/>
       </a:folHlink>
     </a:clrScheme>
     <a:fontScheme name="Office">
       <a:majorFont>
-        <a:latin typeface="Calibri Light" panose="020F0302020204030204"/>
+        <a:latin typeface="Calibri Light" panose="020F0302020204030204" pitchFamily="0" charset="1"/>
         <a:ea typeface=""/>
         <a:cs typeface=""/>
-        <a:font script="Jpan" typeface="游ゴシック Light"/>
-        <a:font script="Hang" typeface="맑은 고딕"/>
-        <a:font script="Hans" typeface="等线 Light"/>
-        <a:font script="Hant" typeface="新細明體"/>
-        <a:font script="Arab" typeface="Times New Roman"/>
-        <a:font script="Hebr" typeface="Times New Roman"/>
-        <a:font script="Thai" typeface="Angsana New"/>
-        <a:font script="Ethi" typeface="Nyala"/>
-        <a:font script="Beng" typeface="Vrinda"/>
-        <a:font script="Gujr" typeface="Shruti"/>
-        <a:font script="Khmr" typeface="MoolBoran"/>
-        <a:font script="Knda" typeface="Tunga"/>
-        <a:font script="Guru" typeface="Raavi"/>
-        <a:font script="Cans" typeface="Euphemia"/>
-        <a:font script="Cher" typeface="Plantagenet Cherokee"/>
-        <a:font script="Yiii" typeface="Microsoft Yi Baiti"/>
-        <a:font script="Tibt" typeface="Microsoft Himalaya"/>
-        <a:font script="Thaa" typeface="MV Boli"/>
-        <a:font script="Deva" typeface="Mangal"/>
-        <a:font script="Telu" typeface="Gautami"/>
-        <a:font script="Taml" typeface="Latha"/>
-        <a:font script="Syrc" typeface="Estrangelo Edessa"/>
-        <a:font script="Orya" typeface="Kalinga"/>
-        <a:font script="Mlym" typeface="Kartika"/>
-        <a:font script="Laoo" typeface="DokChampa"/>
-        <a:font script="Sinh" typeface="Iskoola Pota"/>
-        <a:font script="Mong" typeface="Mongolian Baiti"/>
-        <a:font script="Viet" typeface="Times New Roman"/>
-        <a:font script="Uigh" typeface="Microsoft Uighur"/>
-        <a:font script="Geor" typeface="Sylfaen"/>
       </a:majorFont>
       <a:minorFont>
-        <a:latin typeface="Calibri" panose="020F0502020204030204"/>
+        <a:latin typeface="Calibri" panose="020F0502020204030204" pitchFamily="0" charset="1"/>
         <a:ea typeface=""/>
         <a:cs typeface=""/>
-        <a:font script="Jpan" typeface="游明朝"/>
-        <a:font script="Hang" typeface="맑은 고딕"/>
-        <a:font script="Hans" typeface="等线"/>
-        <a:font script="Hant" typeface="新細明體"/>
-        <a:font script="Arab" typeface="Arial"/>
-        <a:font script="Hebr" typeface="Arial"/>
-        <a:font script="Thai" typeface="Cordia New"/>
-        <a:font script="Ethi" typeface="Nyala"/>
-        <a:font script="Beng" typeface="Vrinda"/>
-        <a:font script="Gujr" typeface="Shruti"/>
-        <a:font script="Khmr" typeface="DaunPenh"/>
-        <a:font script="Knda" typeface="Tunga"/>
-        <a:font script="Guru" typeface="Raavi"/>
-        <a:font script="Cans" typeface="Euphemia"/>
-        <a:font script="Cher" typeface="Plantagenet Cherokee"/>
-        <a:font script="Yiii" typeface="Microsoft Yi Baiti"/>
-        <a:font script="Tibt" typeface="Microsoft Himalaya"/>
-        <a:font script="Thaa" typeface="MV Boli"/>
-        <a:font script="Deva" typeface="Mangal"/>
-        <a:font script="Telu" typeface="Gautami"/>
-        <a:font script="Taml" typeface="Latha"/>
-        <a:font script="Syrc" typeface="Estrangelo Edessa"/>
-        <a:font script="Orya" typeface="Kalinga"/>
-        <a:font script="Mlym" typeface="Kartika"/>
-        <a:font script="Laoo" typeface="DokChampa"/>
-        <a:font script="Sinh" typeface="Iskoola Pota"/>
-        <a:font script="Mong" typeface="Mongolian Baiti"/>
-        <a:font script="Viet" typeface="Arial"/>
-        <a:font script="Uigh" typeface="Microsoft Uighur"/>
-        <a:font script="Geor" typeface="Sylfaen"/>
       </a:minorFont>
     </a:fontScheme>
-    <a:fmtScheme name="Office">
+    <a:fmtScheme>
       <a:fillStyleLst>
         <a:solidFill>
           <a:schemeClr val="phClr"/>
         </a:solidFill>
-        <a:gradFill rotWithShape="1">
+        <a:gradFill>
           <a:gsLst>
             <a:gs pos="0">
               <a:schemeClr val="phClr">
                 <a:lumMod val="110000"/>
-                <a:satMod val="105000"/>
                 <a:tint val="67000"/>
               </a:schemeClr>
             </a:gs>
             <a:gs pos="50000">
               <a:schemeClr val="phClr">
                 <a:lumMod val="105000"/>
-                <a:satMod val="103000"/>
                 <a:tint val="73000"/>
               </a:schemeClr>
             </a:gs>
             <a:gs pos="100000">
               <a:schemeClr val="phClr">
                 <a:lumMod val="105000"/>
-                <a:satMod val="109000"/>
                 <a:tint val="81000"/>
               </a:schemeClr>
             </a:gs>
           </a:gsLst>
           <a:lin ang="5400000" scaled="0"/>
+          <a:tileRect l="0" t="0" r="0" b="0"/>
         </a:gradFill>
-        <a:gradFill rotWithShape="1">
+        <a:gradFill>
           <a:gsLst>
             <a:gs pos="0">
               <a:schemeClr val="phClr">
-                <a:satMod val="103000"/>
                 <a:lumMod val="102000"/>
                 <a:tint val="94000"/>
               </a:schemeClr>
             </a:gs>
             <a:gs pos="50000">
               <a:schemeClr val="phClr">
-                <a:satMod val="110000"/>
                 <a:lumMod val="100000"/>
                 <a:shade val="100000"/>
               </a:schemeClr>
@@ -2204,33 +2521,24 @@
             <a:gs pos="100000">
               <a:schemeClr val="phClr">
                 <a:lumMod val="99000"/>
-                <a:satMod val="120000"/>
                 <a:shade val="78000"/>
               </a:schemeClr>
             </a:gs>
           </a:gsLst>
           <a:lin ang="5400000" scaled="0"/>
+          <a:tileRect l="0" t="0" r="0" b="0"/>
         </a:gradFill>
       </a:fillStyleLst>
       <a:lnStyleLst>
         <a:ln w="6350" cap="flat" cmpd="sng" algn="ctr">
-          <a:solidFill>
-            <a:schemeClr val="phClr"/>
-          </a:solidFill>
           <a:prstDash val="solid"/>
           <a:miter lim="800000"/>
         </a:ln>
         <a:ln w="12700" cap="flat" cmpd="sng" algn="ctr">
-          <a:solidFill>
-            <a:schemeClr val="phClr"/>
-          </a:solidFill>
           <a:prstDash val="solid"/>
           <a:miter lim="800000"/>
         </a:ln>
         <a:ln w="19050" cap="flat" cmpd="sng" algn="ctr">
-          <a:solidFill>
-            <a:schemeClr val="phClr"/>
-          </a:solidFill>
           <a:prstDash val="solid"/>
           <a:miter lim="800000"/>
         </a:ln>
@@ -2243,13 +2551,7 @@
           <a:effectLst/>
         </a:effectStyle>
         <a:effectStyle>
-          <a:effectLst>
-            <a:outerShdw blurRad="57150" dist="19050" dir="5400000" algn="ctr" rotWithShape="0">
-              <a:srgbClr val="000000">
-                <a:alpha val="63000"/>
-              </a:srgbClr>
-            </a:outerShdw>
-          </a:effectLst>
+          <a:effectLst/>
         </a:effectStyle>
       </a:effectStyleLst>
       <a:bgFillStyleLst>
@@ -2259,15 +2561,13 @@
         <a:solidFill>
           <a:schemeClr val="phClr">
             <a:tint val="95000"/>
-            <a:satMod val="170000"/>
           </a:schemeClr>
         </a:solidFill>
-        <a:gradFill rotWithShape="1">
+        <a:gradFill>
           <a:gsLst>
             <a:gs pos="0">
               <a:schemeClr val="phClr">
                 <a:tint val="93000"/>
-                <a:satMod val="150000"/>
                 <a:shade val="98000"/>
                 <a:lumMod val="102000"/>
               </a:schemeClr>
@@ -2275,7 +2575,6 @@
             <a:gs pos="50000">
               <a:schemeClr val="phClr">
                 <a:tint val="98000"/>
-                <a:satMod val="130000"/>
                 <a:shade val="90000"/>
                 <a:lumMod val="103000"/>
               </a:schemeClr>
@@ -2283,21 +2582,14 @@
             <a:gs pos="100000">
               <a:schemeClr val="phClr">
                 <a:shade val="63000"/>
-                <a:satMod val="120000"/>
               </a:schemeClr>
             </a:gs>
           </a:gsLst>
           <a:lin ang="5400000" scaled="0"/>
+          <a:tileRect l="0" t="0" r="0" b="0"/>
         </a:gradFill>
       </a:bgFillStyleLst>
     </a:fmtScheme>
   </a:themeElements>
-  <a:objectDefaults/>
-  <a:extraClrSchemeLst/>
-  <a:extLst>
-    <a:ext uri="{05A4C25C-085E-4340-85A3-A5531E510DB2}">
-      <thm15:themeFamily xmlns:thm15="http://schemas.microsoft.com/office/thememl/2012/main" name="Office Theme" id="{62F939B6-93AF-4DB8-9C6B-D6C7DFDC589F}" vid="{4A3C46E8-61CC-4603-A589-7422A47A8E4A}"/>
-    </a:ext>
-  </a:extLst>
 </a:theme>
 </file>
</xml_diff>